<commit_message>
Aggiornamento commenti e probabilità di perdita
</commit_message>
<xml_diff>
--- a/Performance Modeling Of Computer Systems And Networks.docx
+++ b/Performance Modeling Of Computer Systems And Networks.docx
@@ -74,27 +74,7 @@
           <w:szCs w:val="56"/>
           <w:lang w:val="en-US"/>
         </w:rPr>
-        <w:t xml:space="preserve">Performance Modeling </w:t>
-      </w:r>
-      <w:proofErr w:type="gramStart"/>
-      <w:r>
-        <w:rPr>
-          <w:rFonts w:ascii="Times New Roman" w:hAnsi="Times New Roman" w:cs="Times New Roman"/>
-          <w:sz w:val="56"/>
-          <w:szCs w:val="56"/>
-          <w:lang w:val="en-US"/>
-        </w:rPr>
-        <w:t>Of</w:t>
-      </w:r>
-      <w:proofErr w:type="gramEnd"/>
-      <w:r>
-        <w:rPr>
-          <w:rFonts w:ascii="Times New Roman" w:hAnsi="Times New Roman" w:cs="Times New Roman"/>
-          <w:sz w:val="56"/>
-          <w:szCs w:val="56"/>
-          <w:lang w:val="en-US"/>
-        </w:rPr>
-        <w:t xml:space="preserve"> Computer Systems And Networks</w:t>
+        <w:t>Performance Modeling Of Computer Systems And Networks</w:t>
       </w:r>
     </w:p>
     <w:p>
@@ -425,81 +405,1252 @@
         <w:rPr>
           <w:lang w:val="en-US"/>
         </w:rPr>
-        <w:t>Convert cm into a specification model (</w:t>
-      </w:r>
-      <w:proofErr w:type="spellStart"/>
-      <w:r>
-        <w:rPr>
-          <w:lang w:val="en-US"/>
-        </w:rPr>
-        <w:t>sm</w:t>
-      </w:r>
-      <w:proofErr w:type="spellEnd"/>
-      <w:r>
-        <w:rPr>
-          <w:lang w:val="en-US"/>
+        <w:t>Convert cm into a specification model (sm)</w:t>
+      </w:r>
+    </w:p>
+    <w:p>
+      <w:pPr>
+        <w:rPr>
+          <w:lang w:val="en-US"/>
+        </w:rPr>
+      </w:pPr>
+      <w:r>
+        <w:rPr>
+          <w:lang w:val="en-US"/>
+        </w:rPr>
+        <w:t xml:space="preserve"> </w:t>
+      </w:r>
+      <w:r>
+        <w:rPr>
+          <w:lang w:val="en-US"/>
+        </w:rPr>
+        <w:t>4</w:t>
+      </w:r>
+      <w:r>
+        <w:rPr>
+          <w:lang w:val="en-US"/>
+        </w:rPr>
+        <w:t>.</w:t>
+      </w:r>
+      <w:r>
+        <w:rPr>
+          <w:lang w:val="en-US"/>
+        </w:rPr>
+        <w:t xml:space="preserve"> </w:t>
+      </w:r>
+      <w:r>
+        <w:rPr>
+          <w:lang w:val="en-US"/>
+        </w:rPr>
+        <w:t>Convert sm into a computational model (cptm)</w:t>
+      </w:r>
+    </w:p>
+    <w:p>
+      <w:pPr>
+        <w:rPr>
+          <w:lang w:val="en-US"/>
+        </w:rPr>
+      </w:pPr>
+      <w:r>
+        <w:rPr>
+          <w:lang w:val="en-US"/>
+        </w:rPr>
+        <w:t xml:space="preserve"> </w:t>
+      </w:r>
+      <w:r>
+        <w:rPr>
+          <w:lang w:val="en-US"/>
+        </w:rPr>
+        <w:t>5</w:t>
+      </w:r>
+      <w:r>
+        <w:rPr>
+          <w:lang w:val="en-US"/>
+        </w:rPr>
+        <w:t>.</w:t>
+      </w:r>
+      <w:r>
+        <w:rPr>
+          <w:lang w:val="en-US"/>
+        </w:rPr>
+        <w:t xml:space="preserve"> </w:t>
+      </w:r>
+      <w:r>
+        <w:rPr>
+          <w:lang w:val="en-US"/>
+        </w:rPr>
+        <w:t>Verify</w:t>
+      </w:r>
+    </w:p>
+    <w:p>
+      <w:pPr>
+        <w:rPr>
+          <w:lang w:val="en-US"/>
+        </w:rPr>
+      </w:pPr>
+      <w:r>
+        <w:rPr>
+          <w:lang w:val="en-US"/>
+        </w:rPr>
+        <w:t xml:space="preserve"> </w:t>
+      </w:r>
+      <w:r>
+        <w:rPr>
+          <w:lang w:val="en-US"/>
+        </w:rPr>
+        <w:t>6</w:t>
+      </w:r>
+      <w:r>
+        <w:rPr>
+          <w:lang w:val="en-US"/>
+        </w:rPr>
+        <w:t>.</w:t>
+      </w:r>
+      <w:r>
+        <w:rPr>
+          <w:lang w:val="en-US"/>
+        </w:rPr>
+        <w:t xml:space="preserve"> </w:t>
+      </w:r>
+      <w:r>
+        <w:rPr>
+          <w:lang w:val="en-US"/>
+        </w:rPr>
+        <w:t>Validate</w:t>
+      </w:r>
+    </w:p>
+    <w:p>
+      <w:pPr>
+        <w:rPr>
+          <w:lang w:val="en-US"/>
+        </w:rPr>
+      </w:pPr>
+      <w:r>
+        <w:rPr>
+          <w:lang w:val="en-US"/>
+        </w:rPr>
+        <w:t>Algorithm 1.2: using the resulting model</w:t>
+      </w:r>
+    </w:p>
+    <w:p>
+      <w:pPr>
+        <w:rPr>
+          <w:lang w:val="en-US"/>
+        </w:rPr>
+      </w:pPr>
+      <w:r>
+        <w:rPr>
+          <w:lang w:val="en-US"/>
+        </w:rPr>
+        <w:t>7. Design simulations experiments</w:t>
+      </w:r>
+    </w:p>
+    <w:p>
+      <w:pPr>
+        <w:rPr>
+          <w:lang w:val="en-US"/>
+        </w:rPr>
+      </w:pPr>
+      <w:r>
+        <w:rPr>
+          <w:lang w:val="en-US"/>
+        </w:rPr>
+        <w:t xml:space="preserve">- What parameters should be varied? </w:t>
+      </w:r>
+    </w:p>
+    <w:p>
+      <w:pPr>
+        <w:rPr>
+          <w:lang w:val="en-US"/>
+        </w:rPr>
+      </w:pPr>
+      <w:r>
+        <w:rPr>
+          <w:lang w:val="en-US"/>
+        </w:rPr>
+        <w:t xml:space="preserve">- </w:t>
+      </w:r>
+      <w:r>
+        <w:rPr>
+          <w:lang w:val="en-US"/>
+        </w:rPr>
+        <w:t>perhaps many combinatoric possibilities</w:t>
+      </w:r>
+    </w:p>
+    <w:p>
+      <w:pPr>
+        <w:rPr>
+          <w:lang w:val="en-US"/>
+        </w:rPr>
+      </w:pPr>
+      <w:r>
+        <w:rPr>
+          <w:lang w:val="en-US"/>
+        </w:rPr>
+        <w:t>8. Make</w:t>
+      </w:r>
+      <w:r>
+        <w:rPr>
+          <w:lang w:val="en-US"/>
+        </w:rPr>
+        <w:t xml:space="preserve"> </w:t>
+      </w:r>
+      <w:r>
+        <w:rPr>
+          <w:lang w:val="en-US"/>
+        </w:rPr>
+        <w:t>production runs</w:t>
+      </w:r>
+    </w:p>
+    <w:p>
+      <w:pPr>
+        <w:rPr>
+          <w:lang w:val="en-US"/>
+        </w:rPr>
+      </w:pPr>
+      <w:r>
+        <w:rPr>
+          <w:lang w:val="en-US"/>
+        </w:rPr>
+        <w:t>-</w:t>
+      </w:r>
+      <w:r>
+        <w:rPr>
+          <w:lang w:val="en-US"/>
+        </w:rPr>
+        <w:t xml:space="preserve"> </w:t>
+      </w:r>
+      <w:r>
+        <w:rPr>
+          <w:lang w:val="en-US"/>
+        </w:rPr>
+        <w:t>Record initial conditions, input parameters</w:t>
+      </w:r>
+    </w:p>
+    <w:p>
+      <w:pPr>
+        <w:rPr>
+          <w:lang w:val="en-US"/>
+        </w:rPr>
+      </w:pPr>
+      <w:r>
+        <w:rPr>
+          <w:lang w:val="en-US"/>
+        </w:rPr>
+        <w:t xml:space="preserve">- Record statistical output </w:t>
+      </w:r>
+    </w:p>
+    <w:p>
+      <w:pPr>
+        <w:rPr>
+          <w:lang w:val="en-US"/>
+        </w:rPr>
+      </w:pPr>
+      <w:r>
+        <w:rPr>
+          <w:lang w:val="en-US"/>
+        </w:rPr>
+        <w:t xml:space="preserve">9. Analyze the output </w:t>
+      </w:r>
+    </w:p>
+    <w:p>
+      <w:pPr>
+        <w:rPr>
+          <w:lang w:val="en-US"/>
+        </w:rPr>
+      </w:pPr>
+      <w:r>
+        <w:rPr>
+          <w:lang w:val="en-US"/>
+        </w:rPr>
+        <w:t xml:space="preserve">- </w:t>
+      </w:r>
+      <w:r>
+        <w:rPr>
+          <w:lang w:val="en-US"/>
+        </w:rPr>
+        <w:t xml:space="preserve">Random components </w:t>
+      </w:r>
+      <w:r>
+        <w:rPr>
+          <w:lang w:val="en-US"/>
+        </w:rPr>
+        <w:t xml:space="preserve">-&gt; </w:t>
+      </w:r>
+      <w:r>
+        <w:rPr>
+          <w:lang w:val="en-US"/>
+        </w:rPr>
+        <w:t xml:space="preserve">statistical analysis (means, standard deviations, percentiles, histograms etc.) </w:t>
+      </w:r>
+    </w:p>
+    <w:p>
+      <w:pPr>
+        <w:rPr>
+          <w:lang w:val="en-US"/>
+        </w:rPr>
+      </w:pPr>
+      <w:r>
+        <w:rPr>
+          <w:lang w:val="en-US"/>
+        </w:rPr>
+        <w:t>10. Make decisions</w:t>
+      </w:r>
+    </w:p>
+    <w:p>
+      <w:pPr>
+        <w:rPr>
+          <w:lang w:val="en-US"/>
+        </w:rPr>
+      </w:pPr>
+      <w:r>
+        <w:rPr>
+          <w:lang w:val="en-US"/>
+        </w:rPr>
+        <w:t>-</w:t>
+      </w:r>
+      <w:r>
+        <w:rPr>
+          <w:lang w:val="en-US"/>
+        </w:rPr>
+        <w:t xml:space="preserve"> </w:t>
+      </w:r>
+      <w:r>
+        <w:rPr>
+          <w:lang w:val="en-US"/>
+        </w:rPr>
+        <w:t>The step</w:t>
+      </w:r>
+      <w:r>
+        <w:rPr>
+          <w:lang w:val="en-US"/>
+        </w:rPr>
+        <w:t xml:space="preserve"> </w:t>
+      </w:r>
+      <w:r>
+        <w:rPr>
+          <w:lang w:val="en-US"/>
+        </w:rPr>
+        <w:t xml:space="preserve">9 results drive the decisions </w:t>
+      </w:r>
+      <w:r>
+        <w:rPr>
+          <w:lang w:val="en-US"/>
+        </w:rPr>
+        <w:t>-&gt;</w:t>
+      </w:r>
+      <w:r>
+        <w:rPr>
+          <w:lang w:val="en-US"/>
+        </w:rPr>
+        <w:t xml:space="preserve"> actions</w:t>
+      </w:r>
+    </w:p>
+    <w:p>
+      <w:pPr>
+        <w:rPr>
+          <w:lang w:val="en-US"/>
+        </w:rPr>
+      </w:pPr>
+      <w:r>
+        <w:rPr>
+          <w:lang w:val="en-US"/>
+        </w:rPr>
+        <w:t>- Simulation should be able to correctly predict the outcome of these actions (</w:t>
+      </w:r>
+      <w:r>
+        <w:rPr>
+          <w:lang w:val="en-US"/>
+        </w:rPr>
+        <w:t>-&gt;</w:t>
+      </w:r>
+      <w:r>
+        <w:rPr>
+          <w:lang w:val="en-US"/>
+        </w:rPr>
+        <w:t xml:space="preserve"> further refinements) </w:t>
+      </w:r>
+    </w:p>
+    <w:p>
+      <w:pPr>
+        <w:rPr>
+          <w:lang w:val="en-US"/>
+        </w:rPr>
+      </w:pPr>
+      <w:r>
+        <w:rPr>
+          <w:lang w:val="en-US"/>
+        </w:rPr>
+        <w:t xml:space="preserve">11. Document the results </w:t>
+      </w:r>
+    </w:p>
+    <w:p>
+      <w:pPr>
+        <w:rPr>
+          <w:lang w:val="en-US"/>
+        </w:rPr>
+      </w:pPr>
+      <w:r>
+        <w:rPr>
+          <w:lang w:val="en-US"/>
+        </w:rPr>
+        <w:t>-</w:t>
+      </w:r>
+      <w:r>
+        <w:rPr>
+          <w:lang w:val="en-US"/>
+        </w:rPr>
+        <w:t xml:space="preserve"> summarize the gained insights in specific observations and conjectures useful for subsequent similar system models</w:t>
+      </w:r>
+    </w:p>
+    <w:p>
+      <w:pPr>
+        <w:rPr>
+          <w:lang w:val="en-US"/>
+        </w:rPr>
+      </w:pPr>
+      <w:r>
+        <w:rPr>
+          <w:lang w:val="en-US"/>
+        </w:rPr>
+        <w:br w:type="page"/>
+      </w:r>
+    </w:p>
+    <w:p>
+      <w:pPr>
+        <w:rPr>
+          <w:b/>
+          <w:bCs/>
+        </w:rPr>
+      </w:pPr>
+      <w:r>
+        <w:rPr>
+          <w:b/>
+          <w:bCs/>
+        </w:rPr>
+        <w:lastRenderedPageBreak/>
+        <w:t>1. Obiettivi e Scopi</w:t>
+      </w:r>
+    </w:p>
+    <w:p>
+      <w:r>
+        <w:t>L'obiettivo principale di questo studio è ridurre i tempi di attesa per i clienti presso l’ufficio postale di Frosinone 3, garantendo il rispetto, ove possibile, dei livelli di servizio (QoS - Quality of Service) stabiliti dall’azienda.</w:t>
+      </w:r>
+    </w:p>
+    <w:p>
+      <w:pPr>
+        <w:rPr>
+          <w:b/>
+          <w:bCs/>
+        </w:rPr>
+      </w:pPr>
+      <w:r>
+        <w:rPr>
+          <w:b/>
+          <w:bCs/>
+        </w:rPr>
+        <w:t>Obiettivi Specifici:</w:t>
+      </w:r>
+    </w:p>
+    <w:p>
+      <w:pPr>
+        <w:numPr>
+          <w:ilvl w:val="0"/>
+          <w:numId w:val="9"/>
+        </w:numPr>
+      </w:pPr>
+      <w:r>
+        <w:rPr>
+          <w:b/>
+          <w:bCs/>
+        </w:rPr>
+        <w:t>Riduzione del Tempo di Attesa in Coda:</w:t>
+      </w:r>
+      <w:r>
+        <w:t xml:space="preserve"> Ridurre il tempo medio di attesa in coda per i clienti a un massimo di 15 minuti, come stabilito dal QoS dell'azienda.</w:t>
+      </w:r>
+    </w:p>
+    <w:p>
+      <w:pPr>
+        <w:numPr>
+          <w:ilvl w:val="0"/>
+          <w:numId w:val="9"/>
+        </w:numPr>
+      </w:pPr>
+      <w:r>
+        <w:rPr>
+          <w:b/>
+          <w:bCs/>
+        </w:rPr>
+        <w:t>Calcolo del Numero Minimo di Sportelli Necessari:</w:t>
+      </w:r>
+      <w:r>
+        <w:t xml:space="preserve"> Determinare il numero minimo di sportelli necessari per mantenere il tempo di attesa entro i limiti del QoS di 15 minuti</w:t>
+      </w:r>
+      <w:r>
+        <w:t>.</w:t>
+      </w:r>
+    </w:p>
+    <w:p>
+      <w:pPr>
+        <w:numPr>
+          <w:ilvl w:val="0"/>
+          <w:numId w:val="9"/>
+        </w:numPr>
+      </w:pPr>
+      <w:r>
+        <w:rPr>
+          <w:b/>
+          <w:bCs/>
+        </w:rPr>
+        <w:t>Limitazione del Sovraccarico di Lavoro per i Dipendenti:</w:t>
+      </w:r>
+      <w:r>
+        <w:t xml:space="preserve"> Assicurare che i lavoratori non lavorino più di 10 minuti oltre il loro tempo limite prestabilito, garantendo così condizioni di lavoro sostenibili</w:t>
+      </w:r>
+      <w:r>
+        <w:t>.</w:t>
+      </w:r>
+    </w:p>
+    <w:p>
+      <w:r>
+        <w:t>- Prevenire le Perdita di Clienti: Valutare e ridurre la probabilità di perdita di clienti a causa di tempi di attesa eccessivi.</w:t>
+      </w:r>
+    </w:p>
+    <w:p/>
+    <w:p>
+      <w:r>
+        <w:t>2</w:t>
+      </w:r>
+      <w:r>
+        <w:t>. Modello Concettuale (CM)</w:t>
+      </w:r>
+    </w:p>
+    <w:p>
+      <w:r>
+        <w:t>Ad ogni istante di tempo lo stato del sistema è univocamente determinato dalle seguenti variabili:</w:t>
+      </w:r>
+    </w:p>
+    <w:p>
+      <w:r>
+        <w:t xml:space="preserve">  </w:t>
+      </w:r>
+      <w:r>
+        <w:rPr>
+          <w:b/>
+          <w:bCs/>
+        </w:rPr>
+        <w:t>Stato degli Sportelli (servers_state)</w:t>
+      </w:r>
+    </w:p>
+    <w:p>
+      <w:pPr>
+        <w:numPr>
+          <w:ilvl w:val="0"/>
+          <w:numId w:val="2"/>
+        </w:numPr>
+      </w:pPr>
+      <w:r>
+        <w:t>Ogni sportello può essere in uno dei seguenti stati:</w:t>
+      </w:r>
+    </w:p>
+    <w:p>
+      <w:pPr>
+        <w:numPr>
+          <w:ilvl w:val="1"/>
+          <w:numId w:val="2"/>
+        </w:numPr>
+      </w:pPr>
+      <w:r>
+        <w:rPr>
+          <w:b/>
+          <w:bCs/>
+        </w:rPr>
+        <w:t>IDLE (Inattivo):</w:t>
+      </w:r>
+      <w:r>
+        <w:t xml:space="preserve"> Lo sportello è libero e può accogliere un nuovo cliente.</w:t>
+      </w:r>
+    </w:p>
+    <w:p>
+      <w:pPr>
+        <w:numPr>
+          <w:ilvl w:val="1"/>
+          <w:numId w:val="2"/>
+        </w:numPr>
+      </w:pPr>
+      <w:r>
+        <w:rPr>
+          <w:b/>
+          <w:bCs/>
+        </w:rPr>
+        <w:t>BUSY (Occupato):</w:t>
+      </w:r>
+      <w:r>
+        <w:t xml:space="preserve"> Lo sportello è attualmente occupato a servire un cliente.</w:t>
+      </w:r>
+    </w:p>
+    <w:p>
+      <w:r>
+        <w:t xml:space="preserve">  </w:t>
+      </w:r>
+      <w:r>
+        <w:rPr>
+          <w:b/>
+          <w:bCs/>
+        </w:rPr>
+        <w:t>Numero di Clienti in Servizio (num_client_in_service)</w:t>
+      </w:r>
+    </w:p>
+    <w:p>
+      <w:pPr>
+        <w:numPr>
+          <w:ilvl w:val="0"/>
+          <w:numId w:val="4"/>
+        </w:numPr>
+      </w:pPr>
+      <w:r>
+        <w:t>Per ciascuna classe di utenza, esiste una variabile che indica quanti clienti di quel tipo sono attualmente in servizio presso uno degli sportelli.</w:t>
+      </w:r>
+    </w:p>
+    <w:p>
+      <w:r>
+        <w:t xml:space="preserve">  </w:t>
+      </w:r>
+      <w:r>
+        <w:rPr>
+          <w:b/>
+          <w:bCs/>
+        </w:rPr>
+        <w:t xml:space="preserve">Numero di Clienti </w:t>
+      </w:r>
+      <w:r>
+        <w:rPr>
+          <w:b/>
+          <w:bCs/>
+        </w:rPr>
+        <w:t>in coda per ciascuna classe di utenza</w:t>
+      </w:r>
+    </w:p>
+    <w:p>
+      <w:pPr>
+        <w:numPr>
+          <w:ilvl w:val="0"/>
+          <w:numId w:val="6"/>
+        </w:numPr>
+      </w:pPr>
+      <w:r>
+        <w:t>Ogni coda è una lista di eventi, dove un evento rappresenta un cliente in attesa. Ogni tipo di utenza ha la sua propria coda.</w:t>
+      </w:r>
+    </w:p>
+    <w:p>
+      <w:pPr>
+        <w:rPr>
+          <w:color w:val="808080" w:themeColor="background1" w:themeShade="80"/>
+        </w:rPr>
+      </w:pPr>
+      <w:r>
+        <w:rPr>
+          <w:color w:val="808080" w:themeColor="background1" w:themeShade="80"/>
+        </w:rPr>
+        <w:t xml:space="preserve">  </w:t>
+      </w:r>
+      <w:r>
+        <w:rPr>
+          <w:b/>
+          <w:bCs/>
+          <w:color w:val="808080" w:themeColor="background1" w:themeShade="80"/>
+        </w:rPr>
+        <w:t>Numero di Clienti nel Sistema (num_client_in_system)</w:t>
+      </w:r>
+    </w:p>
+    <w:p>
+      <w:pPr>
+        <w:numPr>
+          <w:ilvl w:val="0"/>
+          <w:numId w:val="6"/>
+        </w:numPr>
+        <w:rPr>
+          <w:color w:val="808080" w:themeColor="background1" w:themeShade="80"/>
+        </w:rPr>
+      </w:pPr>
+      <w:r>
+        <w:rPr>
+          <w:color w:val="808080" w:themeColor="background1" w:themeShade="80"/>
+        </w:rPr>
+        <w:t>Per ciascuna classe di utenza (o tipo di coda), esiste una variabile che indica quanti clienti di quel tipo sono attualmente nel sistema (sia in attesa che in servizio).</w:t>
+      </w:r>
+    </w:p>
+    <w:p>
+      <w:pPr>
+        <w:rPr>
+          <w:color w:val="808080" w:themeColor="background1" w:themeShade="80"/>
+        </w:rPr>
+      </w:pPr>
+      <w:r>
+        <w:rPr>
+          <w:color w:val="808080" w:themeColor="background1" w:themeShade="80"/>
+        </w:rPr>
+        <w:t xml:space="preserve">  </w:t>
+      </w:r>
+      <w:r>
+        <w:rPr>
+          <w:b/>
+          <w:bCs/>
+          <w:color w:val="808080" w:themeColor="background1" w:themeShade="80"/>
+        </w:rPr>
+        <w:t>Numero di Clienti Serviti (num_client_served)</w:t>
+      </w:r>
+    </w:p>
+    <w:p>
+      <w:pPr>
+        <w:numPr>
+          <w:ilvl w:val="0"/>
+          <w:numId w:val="5"/>
+        </w:numPr>
+        <w:rPr>
+          <w:color w:val="808080" w:themeColor="background1" w:themeShade="80"/>
+        </w:rPr>
+      </w:pPr>
+      <w:r>
+        <w:rPr>
+          <w:color w:val="808080" w:themeColor="background1" w:themeShade="80"/>
+        </w:rPr>
+        <w:t>Per ciascuna classe di utenza, esiste una variabile che indica quanti clienti di quel tipo sono stati completati (ossia, hanno terminato il servizio e sono usciti dal sistema).</w:t>
+      </w:r>
+    </w:p>
+    <w:p>
+      <w:pPr>
+        <w:rPr>
+          <w:b/>
+          <w:bCs/>
+        </w:rPr>
+      </w:pPr>
+      <w:r>
+        <w:rPr>
+          <w:b/>
+          <w:bCs/>
+        </w:rPr>
+        <w:t>Correlazione tra Variabil</w:t>
+      </w:r>
+      <w:r>
+        <w:rPr>
+          <w:b/>
+          <w:bCs/>
+        </w:rPr>
+        <w:t>i</w:t>
+      </w:r>
+    </w:p>
+    <w:p>
+      <w:r>
+        <w:rPr>
+          <w:b/>
+          <w:bCs/>
+        </w:rPr>
+        <w:t>Condizione degli Sportelli e delle Code:</w:t>
+      </w:r>
+    </w:p>
+    <w:p>
+      <w:pPr>
+        <w:numPr>
+          <w:ilvl w:val="0"/>
+          <w:numId w:val="7"/>
+        </w:numPr>
+      </w:pPr>
+      <w:r>
+        <w:rPr>
+          <w:b/>
+          <w:bCs/>
+        </w:rPr>
+        <w:t>Se c'è almeno uno sportello IDLE (inattivo):</w:t>
+      </w:r>
+    </w:p>
+    <w:p>
+      <w:pPr>
+        <w:numPr>
+          <w:ilvl w:val="1"/>
+          <w:numId w:val="7"/>
+        </w:numPr>
+      </w:pPr>
+      <w:r>
+        <w:lastRenderedPageBreak/>
+        <w:t>Tutte le code devono essere vuote</w:t>
+      </w:r>
+      <w:r>
+        <w:t>, q</w:t>
+      </w:r>
+      <w:r>
+        <w:t xml:space="preserve">uesto riflette una politica di </w:t>
+      </w:r>
+      <w:r>
+        <w:rPr>
+          <w:b/>
+          <w:bCs/>
+        </w:rPr>
+        <w:t>work-conserving</w:t>
+      </w:r>
+      <w:r>
+        <w:t xml:space="preserve"> (conservazione del lavoro), in cui un server (sportello) non rimane inattivo se c'è un cliente in attesa.</w:t>
+      </w:r>
+      <w:r>
+        <w:tab/>
+      </w:r>
+    </w:p>
+    <w:p>
+      <w:pPr>
+        <w:rPr>
+          <w:b/>
+          <w:bCs/>
+        </w:rPr>
+      </w:pPr>
+      <w:r>
+        <w:rPr>
+          <w:b/>
+          <w:bCs/>
+        </w:rPr>
+        <w:t>Modello</w:t>
+      </w:r>
+      <w:r>
+        <w:rPr>
+          <w:b/>
+          <w:bCs/>
+        </w:rPr>
+        <w:t xml:space="preserve"> delle Specifiche</w:t>
+      </w:r>
+    </w:p>
+    <w:p>
+      <w:r>
+        <w:t>Le variabili matematiche seguen</w:t>
+      </w:r>
+      <w:r>
+        <w:t xml:space="preserve">ti </w:t>
+      </w:r>
+      <w:r>
+        <w:t>forniscono una rappresentazione univoca dello stato del sistema a livello di specifiche</w:t>
+      </w:r>
+      <w:r>
+        <w:t>, per ogni istante di tempo</w:t>
+      </w:r>
+      <w:r>
+        <w:t>:</w:t>
+      </w:r>
+    </w:p>
+    <w:p>
+      <w:pPr>
+        <w:numPr>
+          <w:ilvl w:val="0"/>
+          <w:numId w:val="8"/>
+        </w:numPr>
+      </w:pPr>
+      <w:r>
+        <w:rPr>
+          <w:b/>
+          <w:bCs/>
+        </w:rPr>
+        <w:t>Stato del k-esimo sportello:</w:t>
+      </w:r>
+      <w:r>
+        <w:br/>
+        <w:t>Lo stato del k-esimo sportello in un dato momento t è rappresentato dalla variabile:</w:t>
+      </w:r>
+      <w:r>
+        <w:br/>
+        <w:t>Sportellok</w:t>
+      </w:r>
+      <w:r>
+        <w:rPr>
+          <w:rFonts w:ascii="Arial" w:hAnsi="Arial" w:cs="Arial"/>
+        </w:rPr>
+        <w:t>​</w:t>
+      </w:r>
+      <w:r>
+        <w:t>(t)</w:t>
+      </w:r>
+      <w:r>
+        <w:rPr>
+          <w:rFonts w:ascii="Cambria Math" w:hAnsi="Cambria Math" w:cs="Cambria Math"/>
+        </w:rPr>
+        <w:t>∈</w:t>
+      </w:r>
+      <w:r>
+        <w:t>{0,1}</w:t>
+      </w:r>
+      <w:r>
+        <w:br/>
+        <w:t>dove 0 indica che lo sportello è disponibile (</w:t>
+      </w:r>
+      <w:r>
+        <w:t>IDLE</w:t>
+      </w:r>
+      <w:r>
+        <w:t>) e 1 che lo sportello è occupato (</w:t>
+      </w:r>
+      <w:r>
+        <w:t>BUSY</w:t>
+      </w:r>
+      <w:r>
+        <w:t>).</w:t>
+      </w:r>
+    </w:p>
+    <w:p>
+      <w:pPr>
+        <w:pStyle w:val="Paragrafoelenco"/>
+        <w:numPr>
+          <w:ilvl w:val="0"/>
+          <w:numId w:val="8"/>
+        </w:numPr>
+        <w:spacing w:before="100" w:beforeAutospacing="1" w:after="100" w:afterAutospacing="1" w:line="240" w:lineRule="auto"/>
+        <w:rPr>
+          <w:rFonts w:ascii="Times New Roman" w:eastAsia="Times New Roman" w:hAnsi="Times New Roman" w:cs="Times New Roman"/>
+          <w:b/>
+          <w:bCs/>
+          <w:kern w:val="0"/>
+          <w:sz w:val="24"/>
+          <w:szCs w:val="24"/>
+          <w:lang w:eastAsia="it-IT"/>
+          <w14:ligatures w14:val="none"/>
+        </w:rPr>
+      </w:pPr>
+      <w:r>
+        <w:rPr>
+          <w:rFonts w:ascii="Times New Roman" w:eastAsia="Times New Roman" w:hAnsi="Times New Roman" w:cs="Times New Roman"/>
+          <w:b/>
+          <w:bCs/>
+          <w:kern w:val="0"/>
+          <w:sz w:val="24"/>
+          <w:szCs w:val="24"/>
+          <w:lang w:eastAsia="it-IT"/>
+          <w14:ligatures w14:val="none"/>
+        </w:rPr>
+        <w:t>Numero di clienti in servizio:</w:t>
+      </w:r>
+    </w:p>
+    <w:p>
+      <w:pPr>
+        <w:pStyle w:val="Paragrafoelenco"/>
+        <w:spacing w:before="100" w:beforeAutospacing="1" w:after="100" w:afterAutospacing="1" w:line="240" w:lineRule="auto"/>
+        <w:rPr>
+          <w:rFonts w:ascii="Times New Roman" w:eastAsia="Times New Roman" w:hAnsi="Times New Roman" w:cs="Times New Roman"/>
+          <w:kern w:val="0"/>
+          <w:sz w:val="24"/>
+          <w:szCs w:val="24"/>
+          <w:lang w:eastAsia="it-IT"/>
+          <w14:ligatures w14:val="none"/>
+        </w:rPr>
+      </w:pPr>
+      <w:r>
+        <w:rPr>
+          <w:rFonts w:ascii="Times New Roman" w:eastAsia="Times New Roman" w:hAnsi="Times New Roman" w:cs="Times New Roman"/>
+          <w:kern w:val="0"/>
+          <w:sz w:val="24"/>
+          <w:szCs w:val="24"/>
+          <w:lang w:eastAsia="it-IT"/>
+          <w14:ligatures w14:val="none"/>
+        </w:rPr>
+        <w:t>Per ogni classe di utenza c al tempo t, il numero di clienti attualmente in servizio presso gli sportelli è rappresentato dalla variabile:</w:t>
+      </w:r>
+    </w:p>
+    <w:p>
+      <w:pPr>
+        <w:pStyle w:val="Paragrafoelenco"/>
+        <w:spacing w:after="0" w:line="240" w:lineRule="auto"/>
+        <w:rPr>
+          <w:rFonts w:ascii="Times New Roman" w:eastAsia="Times New Roman" w:hAnsi="Times New Roman" w:cs="Times New Roman"/>
+          <w:kern w:val="0"/>
+          <w:sz w:val="24"/>
+          <w:szCs w:val="24"/>
+          <w:lang w:val="en-US" w:eastAsia="it-IT"/>
+          <w14:ligatures w14:val="none"/>
+        </w:rPr>
+      </w:pPr>
+      <w:r>
+        <w:rPr>
+          <w:rFonts w:ascii="Times New Roman" w:eastAsia="Times New Roman" w:hAnsi="Times New Roman" w:cs="Times New Roman"/>
+          <w:kern w:val="0"/>
+          <w:sz w:val="24"/>
+          <w:szCs w:val="24"/>
+          <w:lang w:val="en-US" w:eastAsia="it-IT"/>
+          <w14:ligatures w14:val="none"/>
+        </w:rPr>
+        <w:t>InServicec(t)</w:t>
+      </w:r>
+      <w:r>
+        <w:rPr>
+          <w:rFonts w:ascii="Cambria Math" w:eastAsia="Times New Roman" w:hAnsi="Cambria Math" w:cs="Cambria Math"/>
+          <w:kern w:val="0"/>
+          <w:sz w:val="24"/>
+          <w:szCs w:val="24"/>
+          <w:lang w:val="en-US" w:eastAsia="it-IT"/>
+          <w14:ligatures w14:val="none"/>
+        </w:rPr>
+        <w:t>∈</w:t>
+      </w:r>
+      <w:r>
+        <w:rPr>
+          <w:rFonts w:ascii="Times New Roman" w:eastAsia="Times New Roman" w:hAnsi="Times New Roman" w:cs="Times New Roman"/>
+          <w:kern w:val="0"/>
+          <w:sz w:val="24"/>
+          <w:szCs w:val="24"/>
+          <w:lang w:val="en-US" w:eastAsia="it-IT"/>
+          <w14:ligatures w14:val="none"/>
+        </w:rPr>
+        <w:t>N</w:t>
+      </w:r>
+    </w:p>
+    <w:p>
+      <w:pPr>
+        <w:pStyle w:val="Paragrafoelenco"/>
+        <w:spacing w:before="100" w:beforeAutospacing="1" w:after="100" w:afterAutospacing="1" w:line="240" w:lineRule="auto"/>
+        <w:rPr>
+          <w:rFonts w:ascii="Times New Roman" w:eastAsia="Times New Roman" w:hAnsi="Times New Roman" w:cs="Times New Roman"/>
+          <w:kern w:val="0"/>
+          <w:sz w:val="24"/>
+          <w:szCs w:val="24"/>
+          <w:lang w:eastAsia="it-IT"/>
+          <w14:ligatures w14:val="none"/>
+        </w:rPr>
+      </w:pPr>
+      <w:r>
+        <w:rPr>
+          <w:rFonts w:ascii="Times New Roman" w:eastAsia="Times New Roman" w:hAnsi="Times New Roman" w:cs="Times New Roman"/>
+          <w:kern w:val="0"/>
+          <w:sz w:val="24"/>
+          <w:szCs w:val="24"/>
+          <w:lang w:eastAsia="it-IT"/>
+          <w14:ligatures w14:val="none"/>
+        </w:rPr>
+        <w:t>dove InServicec(t</w:t>
+      </w:r>
+      <w:r>
+        <w:rPr>
+          <w:rFonts w:ascii="Times New Roman" w:eastAsia="Times New Roman" w:hAnsi="Times New Roman" w:cs="Times New Roman"/>
+          <w:kern w:val="0"/>
+          <w:sz w:val="24"/>
+          <w:szCs w:val="24"/>
+          <w:lang w:eastAsia="it-IT"/>
+          <w14:ligatures w14:val="none"/>
         </w:rPr>
         <w:t>)</w:t>
       </w:r>
-    </w:p>
-    <w:p>
-      <w:pPr>
-        <w:rPr>
-          <w:lang w:val="en-US"/>
-        </w:rPr>
-      </w:pPr>
-      <w:r>
-        <w:rPr>
-          <w:lang w:val="en-US"/>
-        </w:rPr>
+      <w:r>
+        <w:rPr>
+          <w:rFonts w:ascii="Times New Roman" w:eastAsia="Times New Roman" w:hAnsi="Times New Roman" w:cs="Times New Roman"/>
+          <w:kern w:val="0"/>
+          <w:sz w:val="24"/>
+          <w:szCs w:val="24"/>
+          <w:lang w:eastAsia="it-IT"/>
+          <w14:ligatures w14:val="none"/>
+        </w:rPr>
+        <w:t xml:space="preserve"> è un numero naturale</w:t>
+      </w:r>
+      <w:r>
+        <w:rPr>
+          <w:rFonts w:ascii="Times New Roman" w:eastAsia="Times New Roman" w:hAnsi="Times New Roman" w:cs="Times New Roman"/>
+          <w:kern w:val="0"/>
+          <w:sz w:val="24"/>
+          <w:szCs w:val="24"/>
+          <w:lang w:eastAsia="it-IT"/>
+          <w14:ligatures w14:val="none"/>
+        </w:rPr>
+        <w:t xml:space="preserve"> limitato</w:t>
+      </w:r>
+      <w:r>
+        <w:rPr>
+          <w:rFonts w:ascii="Times New Roman" w:eastAsia="Times New Roman" w:hAnsi="Times New Roman" w:cs="Times New Roman"/>
+          <w:kern w:val="0"/>
+          <w:sz w:val="24"/>
+          <w:szCs w:val="24"/>
+          <w:lang w:eastAsia="it-IT"/>
+          <w14:ligatures w14:val="none"/>
+        </w:rPr>
+        <w:t xml:space="preserve"> (0, 1, 2, ...</w:t>
+      </w:r>
+      <w:r>
+        <w:rPr>
+          <w:rFonts w:ascii="Times New Roman" w:eastAsia="Times New Roman" w:hAnsi="Times New Roman" w:cs="Times New Roman"/>
+          <w:kern w:val="0"/>
+          <w:sz w:val="24"/>
+          <w:szCs w:val="24"/>
+          <w:lang w:eastAsia="it-IT"/>
+          <w14:ligatures w14:val="none"/>
+        </w:rPr>
+        <w:t>, NUM_SPORTELLI</w:t>
+      </w:r>
+      <w:r>
+        <w:rPr>
+          <w:rFonts w:ascii="Times New Roman" w:eastAsia="Times New Roman" w:hAnsi="Times New Roman" w:cs="Times New Roman"/>
+          <w:kern w:val="0"/>
+          <w:sz w:val="24"/>
+          <w:szCs w:val="24"/>
+          <w:lang w:eastAsia="it-IT"/>
+          <w14:ligatures w14:val="none"/>
+        </w:rPr>
+        <w:t>), che indica quanti clienti della classe c sono in fase di servizio attivo al tempo t.</w:t>
+      </w:r>
+    </w:p>
+    <w:p>
+      <w:pPr>
+        <w:numPr>
+          <w:ilvl w:val="0"/>
+          <w:numId w:val="8"/>
+        </w:numPr>
+      </w:pPr>
+      <w:r>
+        <w:rPr>
+          <w:b/>
+          <w:bCs/>
+        </w:rPr>
+        <w:t>Numero di Clienti in Coda per Classe di Utenza (Queue)</w:t>
+      </w:r>
+    </w:p>
+    <w:p>
+      <w:pPr>
+        <w:ind w:left="720"/>
+      </w:pPr>
+      <w:r>
+        <w:t>Per ogni classe di utenza c al tempo t, il numero di clienti in attesa nella coda è dato da</w:t>
+      </w:r>
+      <w:r>
+        <w:t>:</w:t>
+      </w:r>
+    </w:p>
+    <w:p>
+      <w:pPr>
+        <w:pStyle w:val="Paragrafoelenco"/>
+        <w:spacing w:after="0" w:line="240" w:lineRule="auto"/>
+        <w:rPr>
+          <w:rFonts w:ascii="Times New Roman" w:eastAsia="Times New Roman" w:hAnsi="Times New Roman" w:cs="Times New Roman"/>
+          <w:kern w:val="0"/>
+          <w:sz w:val="24"/>
+          <w:szCs w:val="24"/>
+          <w:lang w:val="en-US" w:eastAsia="it-IT"/>
+          <w14:ligatures w14:val="none"/>
+        </w:rPr>
+      </w:pPr>
+      <w:r>
+        <w:rPr>
+          <w:rFonts w:ascii="Times New Roman" w:eastAsia="Times New Roman" w:hAnsi="Times New Roman" w:cs="Times New Roman"/>
+          <w:kern w:val="0"/>
+          <w:sz w:val="24"/>
+          <w:szCs w:val="24"/>
+          <w:lang w:val="en-US" w:eastAsia="it-IT"/>
+          <w14:ligatures w14:val="none"/>
+        </w:rPr>
+        <w:t>Queue</w:t>
+      </w:r>
+      <w:r>
+        <w:rPr>
+          <w:rFonts w:ascii="Times New Roman" w:eastAsia="Times New Roman" w:hAnsi="Times New Roman" w:cs="Times New Roman"/>
+          <w:kern w:val="0"/>
+          <w:sz w:val="24"/>
+          <w:szCs w:val="24"/>
+          <w:lang w:val="en-US" w:eastAsia="it-IT"/>
+          <w14:ligatures w14:val="none"/>
+        </w:rPr>
+        <w:t>c(t)</w:t>
+      </w:r>
+      <w:r>
+        <w:rPr>
+          <w:rFonts w:ascii="Cambria Math" w:eastAsia="Times New Roman" w:hAnsi="Cambria Math" w:cs="Cambria Math"/>
+          <w:kern w:val="0"/>
+          <w:sz w:val="24"/>
+          <w:szCs w:val="24"/>
+          <w:lang w:val="en-US" w:eastAsia="it-IT"/>
+          <w14:ligatures w14:val="none"/>
+        </w:rPr>
+        <w:t>∈</w:t>
+      </w:r>
+      <w:r>
+        <w:rPr>
+          <w:rFonts w:ascii="Times New Roman" w:eastAsia="Times New Roman" w:hAnsi="Times New Roman" w:cs="Times New Roman"/>
+          <w:kern w:val="0"/>
+          <w:sz w:val="24"/>
+          <w:szCs w:val="24"/>
+          <w:lang w:val="en-US" w:eastAsia="it-IT"/>
+          <w14:ligatures w14:val="none"/>
+        </w:rPr>
+        <w:t>N</w:t>
+      </w:r>
+    </w:p>
+    <w:p>
+      <w:pPr>
+        <w:ind w:left="720"/>
+      </w:pPr>
+    </w:p>
+    <w:p>
+      <w:pPr>
+        <w:ind w:left="720"/>
+      </w:pPr>
+      <w:r>
+        <w:rPr>
+          <w:b/>
+          <w:bCs/>
+          <w:sz w:val="24"/>
+          <w:szCs w:val="24"/>
+        </w:rPr>
+        <w:t>Relazioni</w:t>
+      </w:r>
+      <w:r>
+        <w:t>:</w:t>
+      </w:r>
+    </w:p>
+    <w:p>
+      <w:pPr>
+        <w:numPr>
+          <w:ilvl w:val="0"/>
+          <w:numId w:val="8"/>
+        </w:numPr>
+      </w:pPr>
+      <w:r>
+        <w:t>Dalla</w:t>
+      </w:r>
+      <w:r>
         <w:t xml:space="preserve"> </w:t>
       </w:r>
       <w:r>
-        <w:rPr>
-          <w:lang w:val="en-US"/>
-        </w:rPr>
-        <w:t>4</w:t>
-      </w:r>
-      <w:r>
-        <w:rPr>
-          <w:lang w:val="en-US"/>
-        </w:rPr>
-        <w:t>.</w:t>
-      </w:r>
-      <w:r>
-        <w:rPr>
-          <w:lang w:val="en-US"/>
-        </w:rPr>
-        <w:t xml:space="preserve"> </w:t>
-      </w:r>
-      <w:r>
-        <w:rPr>
-          <w:lang w:val="en-US"/>
-        </w:rPr>
-        <w:t xml:space="preserve">Convert </w:t>
-      </w:r>
-      <w:proofErr w:type="spellStart"/>
-      <w:r>
-        <w:rPr>
-          <w:lang w:val="en-US"/>
-        </w:rPr>
-        <w:t>sm</w:t>
-      </w:r>
-      <w:proofErr w:type="spellEnd"/>
-      <w:r>
-        <w:rPr>
-          <w:lang w:val="en-US"/>
-        </w:rPr>
-        <w:t xml:space="preserve"> into a computational model (</w:t>
-      </w:r>
-      <w:proofErr w:type="spellStart"/>
-      <w:r>
-        <w:rPr>
-          <w:lang w:val="en-US"/>
-        </w:rPr>
-        <w:t>cptm</w:t>
-      </w:r>
-      <w:proofErr w:type="spellEnd"/>
+        <w:t xml:space="preserve">somma </w:t>
+      </w:r>
+      <w:r>
+        <w:t xml:space="preserve">tra il numero totale di clienti presenti </w:t>
+      </w:r>
+      <w:r>
+        <w:t xml:space="preserve">in  servizio </w:t>
+      </w:r>
+      <w:r>
+        <w:t xml:space="preserve">e il numero di clienti in </w:t>
+      </w:r>
+      <w:r>
+        <w:t>coda otteniamo il numero di clienti nel sistema</w:t>
+      </w:r>
+      <w:r>
+        <w:t>:</w:t>
+      </w:r>
+    </w:p>
+    <w:p>
+      <w:pPr>
+        <w:ind w:left="720"/>
+        <w:rPr>
+          <w:lang w:val="en-US"/>
+        </w:rPr>
+      </w:pPr>
+      <w:r>
+        <w:rPr>
+          <w:lang w:val="en-US"/>
+        </w:rPr>
+        <w:t>InSystem</w:t>
+      </w:r>
+      <w:r>
+        <w:rPr>
+          <w:lang w:val="en-US"/>
+        </w:rPr>
+        <w:t>c</w:t>
+      </w:r>
+      <w:r>
+        <w:rPr>
+          <w:lang w:val="en-US"/>
+        </w:rPr>
+        <w:t>(t)= Queuec (t)+InServicec(t</w:t>
+      </w:r>
       <w:r>
         <w:rPr>
           <w:lang w:val="en-US"/>
@@ -513,429 +1664,135 @@
           <w:lang w:val="en-US"/>
         </w:rPr>
       </w:pPr>
-      <w:r>
-        <w:rPr>
-          <w:lang w:val="en-US"/>
-        </w:rPr>
-        <w:t xml:space="preserve"> </w:t>
-      </w:r>
-      <w:r>
-        <w:rPr>
-          <w:lang w:val="en-US"/>
-        </w:rPr>
-        <w:t>5</w:t>
-      </w:r>
-      <w:r>
-        <w:rPr>
-          <w:lang w:val="en-US"/>
-        </w:rPr>
-        <w:t>.</w:t>
-      </w:r>
-      <w:r>
-        <w:rPr>
-          <w:lang w:val="en-US"/>
-        </w:rPr>
-        <w:t xml:space="preserve"> </w:t>
-      </w:r>
-      <w:r>
-        <w:rPr>
-          <w:lang w:val="en-US"/>
-        </w:rPr>
-        <w:t>Verify</w:t>
-      </w:r>
-    </w:p>
-    <w:p>
-      <w:pPr>
-        <w:rPr>
-          <w:lang w:val="en-US"/>
-        </w:rPr>
-      </w:pPr>
-      <w:r>
-        <w:rPr>
-          <w:lang w:val="en-US"/>
-        </w:rPr>
-        <w:t xml:space="preserve"> </w:t>
-      </w:r>
-      <w:r>
-        <w:rPr>
-          <w:lang w:val="en-US"/>
-        </w:rPr>
-        <w:t>6</w:t>
-      </w:r>
-      <w:r>
-        <w:rPr>
-          <w:lang w:val="en-US"/>
-        </w:rPr>
-        <w:t>.</w:t>
-      </w:r>
-      <w:r>
-        <w:rPr>
-          <w:lang w:val="en-US"/>
-        </w:rPr>
-        <w:t xml:space="preserve"> </w:t>
-      </w:r>
-      <w:r>
-        <w:rPr>
-          <w:lang w:val="en-US"/>
-        </w:rPr>
-        <w:t>Validate</w:t>
-      </w:r>
-    </w:p>
-    <w:p>
-      <w:pPr>
-        <w:rPr>
-          <w:lang w:val="en-US"/>
-        </w:rPr>
-      </w:pPr>
-      <w:r>
-        <w:rPr>
-          <w:lang w:val="en-US"/>
-        </w:rPr>
-        <w:t>Algorithm 1.2: using the resulting model</w:t>
-      </w:r>
-    </w:p>
-    <w:p>
-      <w:r>
-        <w:t xml:space="preserve">7. Design </w:t>
-      </w:r>
-      <w:proofErr w:type="spellStart"/>
-      <w:r>
-        <w:t>simulations</w:t>
-      </w:r>
-      <w:proofErr w:type="spellEnd"/>
-      <w:r>
-        <w:t xml:space="preserve"> </w:t>
-      </w:r>
-      <w:proofErr w:type="spellStart"/>
-      <w:r>
-        <w:t>experiments</w:t>
-      </w:r>
-      <w:proofErr w:type="spellEnd"/>
-    </w:p>
-    <w:p>
-      <w:pPr>
-        <w:rPr>
-          <w:lang w:val="en-US"/>
-        </w:rPr>
-      </w:pPr>
-      <w:r>
-        <w:rPr>
-          <w:lang w:val="en-US"/>
-        </w:rPr>
-        <w:t xml:space="preserve">- </w:t>
-      </w:r>
-      <w:r>
-        <w:rPr>
-          <w:lang w:val="en-US"/>
-        </w:rPr>
-        <w:t xml:space="preserve">What parameters should be varied? </w:t>
-      </w:r>
-    </w:p>
-    <w:p>
-      <w:pPr>
-        <w:rPr>
-          <w:lang w:val="en-US"/>
-        </w:rPr>
-      </w:pPr>
-      <w:r>
-        <w:rPr>
-          <w:lang w:val="en-US"/>
-        </w:rPr>
-        <w:t xml:space="preserve">- </w:t>
-      </w:r>
-      <w:r>
-        <w:rPr>
-          <w:lang w:val="en-US"/>
-        </w:rPr>
-        <w:t>perhaps many combinatoric possibilities</w:t>
-      </w:r>
-    </w:p>
-    <w:p>
-      <w:pPr>
-        <w:rPr>
-          <w:lang w:val="en-US"/>
-        </w:rPr>
-      </w:pPr>
-      <w:r>
-        <w:rPr>
-          <w:lang w:val="en-US"/>
-        </w:rPr>
-        <w:t>8. Make</w:t>
-      </w:r>
-      <w:r>
-        <w:rPr>
-          <w:lang w:val="en-US"/>
-        </w:rPr>
-        <w:t xml:space="preserve"> </w:t>
-      </w:r>
-      <w:r>
-        <w:rPr>
-          <w:lang w:val="en-US"/>
-        </w:rPr>
-        <w:t>production runs</w:t>
-      </w:r>
-    </w:p>
-    <w:p>
-      <w:pPr>
-        <w:rPr>
-          <w:lang w:val="en-US"/>
-        </w:rPr>
-      </w:pPr>
-      <w:r>
-        <w:rPr>
-          <w:lang w:val="en-US"/>
-        </w:rPr>
-        <w:t>-</w:t>
-      </w:r>
-      <w:r>
-        <w:rPr>
-          <w:lang w:val="en-US"/>
-        </w:rPr>
-        <w:t xml:space="preserve"> </w:t>
-      </w:r>
-      <w:r>
-        <w:rPr>
-          <w:lang w:val="en-US"/>
-        </w:rPr>
-        <w:t>Record initial conditions, input parameters</w:t>
-      </w:r>
-    </w:p>
-    <w:p>
-      <w:pPr>
-        <w:rPr>
-          <w:lang w:val="en-US"/>
-        </w:rPr>
-      </w:pPr>
-      <w:r>
-        <w:rPr>
-          <w:lang w:val="en-US"/>
-        </w:rPr>
-        <w:t xml:space="preserve">- Record statistical output </w:t>
-      </w:r>
-    </w:p>
-    <w:p>
-      <w:pPr>
-        <w:rPr>
-          <w:lang w:val="en-US"/>
-        </w:rPr>
-      </w:pPr>
-      <w:r>
-        <w:rPr>
-          <w:lang w:val="en-US"/>
-        </w:rPr>
-        <w:t xml:space="preserve">9. Analyze the output </w:t>
-      </w:r>
-    </w:p>
-    <w:p>
-      <w:pPr>
-        <w:rPr>
-          <w:lang w:val="en-US"/>
-        </w:rPr>
-      </w:pPr>
-      <w:r>
-        <w:rPr>
-          <w:lang w:val="en-US"/>
-        </w:rPr>
-        <w:t xml:space="preserve">- </w:t>
-      </w:r>
-      <w:r>
-        <w:rPr>
-          <w:lang w:val="en-US"/>
-        </w:rPr>
-        <w:t xml:space="preserve">Random components </w:t>
-      </w:r>
-      <w:r>
-        <w:rPr>
-          <w:lang w:val="en-US"/>
-        </w:rPr>
-        <w:t xml:space="preserve">-&gt; </w:t>
-      </w:r>
-      <w:r>
-        <w:rPr>
-          <w:lang w:val="en-US"/>
-        </w:rPr>
-        <w:t xml:space="preserve">statistical analysis (means, standard deviations, percentiles, histograms etc.) </w:t>
-      </w:r>
-    </w:p>
-    <w:p>
-      <w:pPr>
-        <w:rPr>
-          <w:lang w:val="en-US"/>
-        </w:rPr>
-      </w:pPr>
-      <w:r>
-        <w:rPr>
-          <w:lang w:val="en-US"/>
-        </w:rPr>
-        <w:t>10. Make decisions</w:t>
-      </w:r>
-    </w:p>
-    <w:p>
-      <w:pPr>
-        <w:rPr>
-          <w:lang w:val="en-US"/>
-        </w:rPr>
-      </w:pPr>
-      <w:r>
-        <w:rPr>
-          <w:lang w:val="en-US"/>
-        </w:rPr>
-        <w:t>-</w:t>
-      </w:r>
-      <w:r>
-        <w:rPr>
-          <w:lang w:val="en-US"/>
-        </w:rPr>
-        <w:t xml:space="preserve"> </w:t>
-      </w:r>
-      <w:r>
-        <w:rPr>
-          <w:lang w:val="en-US"/>
-        </w:rPr>
-        <w:t>The step</w:t>
-      </w:r>
-      <w:r>
-        <w:rPr>
-          <w:lang w:val="en-US"/>
-        </w:rPr>
-        <w:t xml:space="preserve"> </w:t>
-      </w:r>
-      <w:r>
-        <w:rPr>
-          <w:lang w:val="en-US"/>
-        </w:rPr>
-        <w:t xml:space="preserve">9 results drive the decisions </w:t>
-      </w:r>
-      <w:r>
-        <w:rPr>
-          <w:lang w:val="en-US"/>
-        </w:rPr>
-        <w:t>-&gt;</w:t>
-      </w:r>
-      <w:r>
-        <w:rPr>
-          <w:lang w:val="en-US"/>
-        </w:rPr>
-        <w:t xml:space="preserve"> actions</w:t>
-      </w:r>
-    </w:p>
-    <w:p>
-      <w:pPr>
-        <w:rPr>
-          <w:lang w:val="en-US"/>
-        </w:rPr>
-      </w:pPr>
-      <w:r>
-        <w:rPr>
-          <w:lang w:val="en-US"/>
-        </w:rPr>
-        <w:t>- Simulation should be able to correctly predict the outcome of these actions (</w:t>
-      </w:r>
-      <w:r>
-        <w:rPr>
-          <w:lang w:val="en-US"/>
-        </w:rPr>
-        <w:t>-&gt;</w:t>
-      </w:r>
-      <w:r>
-        <w:rPr>
-          <w:lang w:val="en-US"/>
-        </w:rPr>
-        <w:t xml:space="preserve"> further refinements) </w:t>
-      </w:r>
-    </w:p>
-    <w:p>
-      <w:pPr>
-        <w:rPr>
-          <w:lang w:val="en-US"/>
-        </w:rPr>
-      </w:pPr>
-      <w:r>
-        <w:rPr>
-          <w:lang w:val="en-US"/>
-        </w:rPr>
-        <w:t xml:space="preserve">11. Document the results </w:t>
-      </w:r>
-    </w:p>
-    <w:p>
-      <w:pPr>
-        <w:rPr>
-          <w:lang w:val="en-US"/>
-        </w:rPr>
-      </w:pPr>
-      <w:r>
-        <w:rPr>
-          <w:lang w:val="en-US"/>
-        </w:rPr>
-        <w:t>-</w:t>
-      </w:r>
-      <w:r>
-        <w:rPr>
-          <w:lang w:val="en-US"/>
-        </w:rPr>
-        <w:t xml:space="preserve"> summarize the gained insights in specific observations and conjectures useful for subsequent similar system models</w:t>
-      </w:r>
-    </w:p>
-    <w:p>
-      <w:pPr>
-        <w:rPr>
-          <w:lang w:val="en-US"/>
-        </w:rPr>
-      </w:pPr>
-      <w:r>
-        <w:rPr>
-          <w:lang w:val="en-US"/>
-        </w:rPr>
-        <w:br w:type="page"/>
-      </w:r>
-    </w:p>
+    </w:p>
+    <w:p>
+      <w:r>
+        <w:t>**Assunzioni del Modello:**</w:t>
+      </w:r>
+    </w:p>
+    <w:p>
+      <w:r>
+        <w:t>- I tempi di servizio seguono una distribuzione normale o esponenziale.</w:t>
+      </w:r>
+    </w:p>
+    <w:p>
+      <w:r>
+        <w:t>- I clienti possono prenotare in anticipo e hanno priorità diversa a seconda delle necessità (anziani, disabili, ecc.).</w:t>
+      </w:r>
+    </w:p>
+    <w:p>
+      <w:r>
+        <w:t>- Il sistema può gestire prenotazioni e clienti in coda in modo separato.</w:t>
+      </w:r>
+    </w:p>
+    <w:p/>
+    <w:p>
+      <w:r>
+        <w:t>#### 3. Trasformazione del Modello Concettuale in Modello di Specifica (SM)</w:t>
+      </w:r>
+    </w:p>
+    <w:p/>
+    <w:p>
+      <w:r>
+        <w:t>**Definizione del Modello di Specifica:**</w:t>
+      </w:r>
+    </w:p>
+    <w:p>
+      <w:r>
+        <w:t>Il modello di specifica dettaglia le caratteristiche del sistema basato sul modello concettuale, includendo le metriche e i parametri necessari per una simulazione dettagliata.</w:t>
+      </w:r>
+    </w:p>
+    <w:p/>
     <w:p>
       <w:r>
         <w:lastRenderedPageBreak/>
-        <w:t xml:space="preserve">1. </w:t>
-      </w:r>
-      <w:r>
-        <w:t>Obiettivi e Scopi</w:t>
+        <w:t>**Componenti del Modello di Specifica:**</w:t>
+      </w:r>
+    </w:p>
+    <w:p>
+      <w:r>
+        <w:t>- **Parametri di Input:**</w:t>
+      </w:r>
+    </w:p>
+    <w:p>
+      <w:r>
+        <w:t xml:space="preserve">  - Frequenza di arrivo dei clienti per ciascuna categoria.</w:t>
+      </w:r>
+    </w:p>
+    <w:p>
+      <w:r>
+        <w:t xml:space="preserve">  - Tempi di servizio per ciascun tipo di operazione.</w:t>
+      </w:r>
+    </w:p>
+    <w:p>
+      <w:r>
+        <w:t xml:space="preserve">  - Percentuale di clienti che prenotano via app.</w:t>
+      </w:r>
+    </w:p>
+    <w:p>
+      <w:r>
+        <w:t xml:space="preserve">  - Percentuale di clienti con priorità (anziani, disabili, ecc.).</w:t>
+      </w:r>
+    </w:p>
+    <w:p>
+      <w:r>
+        <w:t>- **Struttura del Sistema:**</w:t>
+      </w:r>
+    </w:p>
+    <w:p>
+      <w:r>
+        <w:t xml:space="preserve">  - Numero e tipologia degli sportelli.</w:t>
+      </w:r>
+    </w:p>
+    <w:p>
+      <w:r>
+        <w:t xml:space="preserve">  - Capacità di gestione delle code e dei processi di prenotazione.</w:t>
+      </w:r>
+    </w:p>
+    <w:p>
+      <w:r>
+        <w:t xml:space="preserve">  - Regole di priorità per i clienti.</w:t>
+      </w:r>
+    </w:p>
+    <w:p>
+      <w:r>
+        <w:t>- **Metriche di Prestazione:**</w:t>
+      </w:r>
+    </w:p>
+    <w:p>
+      <w:r>
+        <w:t xml:space="preserve">  - Tempo medio di attesa.</w:t>
+      </w:r>
+    </w:p>
+    <w:p>
+      <w:r>
+        <w:t xml:space="preserve">  - Numero di clienti serviti per tipo di operazione.</w:t>
+      </w:r>
+    </w:p>
+    <w:p>
+      <w:r>
+        <w:t xml:space="preserve">  - Probabilità di perdita di clienti.</w:t>
       </w:r>
     </w:p>
     <w:p/>
     <w:p>
       <w:r>
-        <w:t>**Obiettivo Primario:**</w:t>
-      </w:r>
-    </w:p>
-    <w:p>
-      <w:r>
-        <w:t>Il principale obiettivo di questo studio è ridurre i tempi di attesa per i clienti presso l’ufficio postale di Frosinone</w:t>
-      </w:r>
-      <w:r>
-        <w:t xml:space="preserve"> 3</w:t>
-      </w:r>
-      <w:r>
-        <w:t>, rispettando al contempo i livelli di servizio (</w:t>
-      </w:r>
-      <w:proofErr w:type="spellStart"/>
-      <w:r>
-        <w:t>QoS</w:t>
-      </w:r>
-      <w:proofErr w:type="spellEnd"/>
-      <w:r>
-        <w:t>) stabiliti dall’azienda. La modellazione e l'analisi delle code dei clienti permetteranno di ottimizzare la gestione degli sportelli e migliorare l'efficienza complessiva del servizio.</w:t>
+        <w:t>**Dettagli di Implementazione:**</w:t>
+      </w:r>
+    </w:p>
+    <w:p>
+      <w:r>
+        <w:t>- **Definizione dei Processi:** Come e quando i clienti entrano nel sistema, vengono serviti e completano le loro operazioni.</w:t>
+      </w:r>
+    </w:p>
+    <w:p>
+      <w:r>
+        <w:t>- **Simulazione delle Code:** Meccanismi per la gestione delle code e delle prenotazioni, inclusi algoritmi per l’assegnazione degli sportelli e la gestione delle priorità.</w:t>
       </w:r>
     </w:p>
     <w:p/>
     <w:p>
       <w:r>
-        <w:t>**Obiettivi Specifici:**</w:t>
-      </w:r>
-    </w:p>
-    <w:p>
-      <w:r>
-        <w:t>- **Analizzare le Operazioni:** Comprendere le attuali operazioni presso gli sportelli, inclusa la gestione delle prenotazioni via app e la gestione delle code per clienti con necessità speciali (anziani, disabili, donne in gravidanza).</w:t>
-      </w:r>
-    </w:p>
-    <w:p>
-      <w:r>
         <w:t>- **Modellare le Code:** Creare un modello che rappresenti accuratamente il flusso dei clienti attraverso i vari sportelli e i processi di prenotazione, al fine di identificare colli di bottiglia e aree di miglioramento.</w:t>
       </w:r>
     </w:p>
@@ -944,180 +1801,7 @@
         <w:t>- **Ottimizzare le Risorse:** Determinare il numero ottimale di sportelli e personale necessario per ridurre i tempi di attesa e migliorare la soddisfazione del cliente.</w:t>
       </w:r>
     </w:p>
-    <w:p>
-      <w:r>
-        <w:t>- **Prevenire le Perdita di Clienti:** Valutare e ridurre la probabilità di perdita di clienti a causa di tempi di attesa eccessivi.</w:t>
-      </w:r>
-    </w:p>
     <w:p/>
-    <w:p>
-      <w:r>
-        <w:t>#### 2. Modello Concettuale (CM)</w:t>
-      </w:r>
-    </w:p>
-    <w:p/>
-    <w:p>
-      <w:r>
-        <w:t>Il modello concettuale fornisce una rappresentazione astratta del sistema dell'ufficio postale, focalizzandosi sugli aspetti principali senza entrare nei dettagli tecnici.</w:t>
-      </w:r>
-    </w:p>
-    <w:p/>
-    <w:p>
-      <w:r>
-        <w:t>**Componenti del Modello Concettuale:**</w:t>
-      </w:r>
-    </w:p>
-    <w:p>
-      <w:r>
-        <w:t>- **Clienti:** Classificati in base a categorie come prenotati via app, anziani, disabili, e altri clienti.</w:t>
-      </w:r>
-    </w:p>
-    <w:p>
-      <w:r>
-        <w:t>- **Sportelli:** Sportelli esterni e sportelli prenotati via app, ciascuno con proprie caratteristiche di servizio.</w:t>
-      </w:r>
-    </w:p>
-    <w:p>
-      <w:r>
-        <w:t>- **Tempi di Servizio:** Tempo medio necessario per completare ciascun tipo di operazione al banco.</w:t>
-      </w:r>
-    </w:p>
-    <w:p>
-      <w:r>
-        <w:t>- **Coda:** Processi di gestione delle code, inclusi i tempi di attesa e i meccanismi di priorità per categorie di clienti.</w:t>
-      </w:r>
-    </w:p>
-    <w:p>
-      <w:r>
-        <w:t>- **Eventi:** Arrivo dei clienti, inizio e fine del servizio, e cambiamenti nello stato degli sportelli (IDLE o BUSY).</w:t>
-      </w:r>
-    </w:p>
-    <w:p/>
-    <w:p>
-      <w:r>
-        <w:t>**Assunzioni del Modello:**</w:t>
-      </w:r>
-    </w:p>
-    <w:p>
-      <w:r>
-        <w:lastRenderedPageBreak/>
-        <w:t>- I tempi di servizio seguono una distribuzione normale o esponenziale.</w:t>
-      </w:r>
-    </w:p>
-    <w:p>
-      <w:r>
-        <w:t>- I clienti possono prenotare in anticipo e hanno priorità diversa a seconda delle necessità (anziani, disabili, ecc.).</w:t>
-      </w:r>
-    </w:p>
-    <w:p>
-      <w:r>
-        <w:t>- Il sistema può gestire prenotazioni e clienti in coda in modo separato.</w:t>
-      </w:r>
-    </w:p>
-    <w:p/>
-    <w:p>
-      <w:r>
-        <w:t>#### 3. Trasformazione del Modello Concettuale in Modello di Specifica (SM)</w:t>
-      </w:r>
-    </w:p>
-    <w:p/>
-    <w:p>
-      <w:r>
-        <w:t>**Definizione del Modello di Specifica:**</w:t>
-      </w:r>
-    </w:p>
-    <w:p>
-      <w:r>
-        <w:t>Il modello di specifica dettaglia le caratteristiche del sistema basato sul modello concettuale, includendo le metriche e i parametri necessari per una simulazione dettagliata.</w:t>
-      </w:r>
-    </w:p>
-    <w:p/>
-    <w:p>
-      <w:r>
-        <w:t>**Componenti del Modello di Specifica:**</w:t>
-      </w:r>
-    </w:p>
-    <w:p>
-      <w:r>
-        <w:t>- **Parametri di Input:**</w:t>
-      </w:r>
-    </w:p>
-    <w:p>
-      <w:r>
-        <w:t xml:space="preserve">  - Frequenza di arrivo dei clienti per ciascuna categoria.</w:t>
-      </w:r>
-    </w:p>
-    <w:p>
-      <w:r>
-        <w:t xml:space="preserve">  - Tempi di servizio per ciascun tipo di operazione.</w:t>
-      </w:r>
-    </w:p>
-    <w:p>
-      <w:r>
-        <w:t xml:space="preserve">  - Percentuale di clienti che prenotano via app.</w:t>
-      </w:r>
-    </w:p>
-    <w:p>
-      <w:r>
-        <w:t xml:space="preserve">  - Percentuale di clienti con priorità (anziani, disabili, ecc.).</w:t>
-      </w:r>
-    </w:p>
-    <w:p>
-      <w:r>
-        <w:t>- **Struttura del Sistema:**</w:t>
-      </w:r>
-    </w:p>
-    <w:p>
-      <w:r>
-        <w:t xml:space="preserve">  - Numero e tipologia degli sportelli.</w:t>
-      </w:r>
-    </w:p>
-    <w:p>
-      <w:r>
-        <w:t xml:space="preserve">  - Capacità di gestione delle code e dei processi di prenotazione.</w:t>
-      </w:r>
-    </w:p>
-    <w:p>
-      <w:r>
-        <w:t xml:space="preserve">  - Regole di priorità per i clienti.</w:t>
-      </w:r>
-    </w:p>
-    <w:p>
-      <w:r>
-        <w:t>- **Metriche di Prestazione:**</w:t>
-      </w:r>
-    </w:p>
-    <w:p>
-      <w:r>
-        <w:t xml:space="preserve">  - Tempo medio di attesa.</w:t>
-      </w:r>
-    </w:p>
-    <w:p>
-      <w:r>
-        <w:t xml:space="preserve">  - Numero di clienti serviti per tipo di operazione.</w:t>
-      </w:r>
-    </w:p>
-    <w:p>
-      <w:r>
-        <w:t xml:space="preserve">  - Probabilità di perdita di clienti.</w:t>
-      </w:r>
-    </w:p>
-    <w:p/>
-    <w:p>
-      <w:r>
-        <w:t>**Dettagli di Implementazione:**</w:t>
-      </w:r>
-    </w:p>
-    <w:p>
-      <w:r>
-        <w:t>- **Definizione dei Processi:** Come e quando i clienti entrano nel sistema, vengono serviti e completano le loro operazioni.</w:t>
-      </w:r>
-    </w:p>
-    <w:p>
-      <w:r>
-        <w:t>- **Simulazione delle Code:** Meccanismi per la gestione delle code e delle prenotazioni, inclusi algoritmi per l’assegnazione degli sportelli e la gestione delle priorità.</w:t>
-      </w:r>
-    </w:p>
     <w:sectPr>
       <w:pgSz w:w="11906" w:h="16838"/>
       <w:pgMar w:top="1417" w:right="1134" w:bottom="1134" w:left="1134" w:header="708" w:footer="708" w:gutter="0"/>
@@ -1126,6 +1810,1319 @@
     </w:sectPr>
   </w:body>
 </w:document>
+</file>
+
+<file path=word/numbering.xml><?xml version="1.0" encoding="utf-8"?>
+<w:numbering xmlns:wpc="http://schemas.microsoft.com/office/word/2010/wordprocessingCanvas" xmlns:cx="http://schemas.microsoft.com/office/drawing/2014/chartex" xmlns:cx1="http://schemas.microsoft.com/office/drawing/2015/9/8/chartex" xmlns:cx2="http://schemas.microsoft.com/office/drawing/2015/10/21/chartex" xmlns:cx3="http://schemas.microsoft.com/office/drawing/2016/5/9/chartex" xmlns:cx4="http://schemas.microsoft.com/office/drawing/2016/5/10/chartex" xmlns:cx5="http://schemas.microsoft.com/office/drawing/2016/5/11/chartex" xmlns:cx6="http://schemas.microsoft.com/office/drawing/2016/5/12/chartex" xmlns:cx7="http://schemas.microsoft.com/office/drawing/2016/5/13/chartex" xmlns:cx8="http://schemas.microsoft.com/office/drawing/2016/5/14/chartex" xmlns:mc="http://schemas.openxmlformats.org/markup-compatibility/2006" xmlns:aink="http://schemas.microsoft.com/office/drawing/2016/ink" xmlns:am3d="http://schemas.microsoft.com/office/drawing/2017/model3d" xmlns:o="urn:schemas-microsoft-com:office:office" xmlns:oel="http://schemas.microsoft.com/office/2019/extlst" xmlns:r="http://schemas.openxmlformats.org/officeDocument/2006/relationships" xmlns:m="http://schemas.openxmlformats.org/officeDocument/2006/math" xmlns:v="urn:schemas-microsoft-com:vml" xmlns:wp14="http://schemas.microsoft.com/office/word/2010/wordprocessingDrawing" xmlns:wp="http://schemas.openxmlformats.org/drawingml/2006/wordprocessingDrawing" xmlns:w10="urn:schemas-microsoft-com:office:word" xmlns:w="http://schemas.openxmlformats.org/wordprocessingml/2006/main" xmlns:w14="http://schemas.microsoft.com/office/word/2010/wordml" xmlns:w15="http://schemas.microsoft.com/office/word/2012/wordml" xmlns:w16cex="http://schemas.microsoft.com/office/word/2018/wordml/cex" xmlns:w16cid="http://schemas.microsoft.com/office/word/2016/wordml/cid" xmlns:w16="http://schemas.microsoft.com/office/word/2018/wordml" xmlns:w16du="http://schemas.microsoft.com/office/word/2023/wordml/word16du" xmlns:w16sdtdh="http://schemas.microsoft.com/office/word/2020/wordml/sdtdatahash" xmlns:w16se="http://schemas.microsoft.com/office/word/2015/wordml/symex" xmlns:wpg="http://schemas.microsoft.com/office/word/2010/wordprocessingGroup" xmlns:wpi="http://schemas.microsoft.com/office/word/2010/wordprocessingInk" xmlns:wne="http://schemas.microsoft.com/office/word/2006/wordml" xmlns:wps="http://schemas.microsoft.com/office/word/2010/wordprocessingShape" mc:Ignorable="w14 w15 w16se w16cid w16 w16cex w16sdtdh w16du wp14">
+  <w:abstractNum w:abstractNumId="0" w15:restartNumberingAfterBreak="0">
+    <w:nsid w:val="28016547"/>
+    <w:multiLevelType w:val="multilevel"/>
+    <w:tmpl w:val="62E2F23C"/>
+    <w:lvl w:ilvl="0">
+      <w:start w:val="1"/>
+      <w:numFmt w:val="bullet"/>
+      <w:lvlText w:val=""/>
+      <w:lvlJc w:val="left"/>
+      <w:pPr>
+        <w:tabs>
+          <w:tab w:val="num" w:pos="720"/>
+        </w:tabs>
+        <w:ind w:left="720" w:hanging="360"/>
+      </w:pPr>
+      <w:rPr>
+        <w:rFonts w:ascii="Symbol" w:hAnsi="Symbol" w:hint="default"/>
+        <w:sz w:val="20"/>
+      </w:rPr>
+    </w:lvl>
+    <w:lvl w:ilvl="1">
+      <w:start w:val="1"/>
+      <w:numFmt w:val="bullet"/>
+      <w:lvlText w:val="o"/>
+      <w:lvlJc w:val="left"/>
+      <w:pPr>
+        <w:tabs>
+          <w:tab w:val="num" w:pos="1440"/>
+        </w:tabs>
+        <w:ind w:left="1440" w:hanging="360"/>
+      </w:pPr>
+      <w:rPr>
+        <w:rFonts w:ascii="Courier New" w:hAnsi="Courier New" w:hint="default"/>
+        <w:sz w:val="20"/>
+      </w:rPr>
+    </w:lvl>
+    <w:lvl w:ilvl="2" w:tentative="1">
+      <w:start w:val="1"/>
+      <w:numFmt w:val="bullet"/>
+      <w:lvlText w:val=""/>
+      <w:lvlJc w:val="left"/>
+      <w:pPr>
+        <w:tabs>
+          <w:tab w:val="num" w:pos="2160"/>
+        </w:tabs>
+        <w:ind w:left="2160" w:hanging="360"/>
+      </w:pPr>
+      <w:rPr>
+        <w:rFonts w:ascii="Wingdings" w:hAnsi="Wingdings" w:hint="default"/>
+        <w:sz w:val="20"/>
+      </w:rPr>
+    </w:lvl>
+    <w:lvl w:ilvl="3" w:tentative="1">
+      <w:start w:val="1"/>
+      <w:numFmt w:val="bullet"/>
+      <w:lvlText w:val=""/>
+      <w:lvlJc w:val="left"/>
+      <w:pPr>
+        <w:tabs>
+          <w:tab w:val="num" w:pos="2880"/>
+        </w:tabs>
+        <w:ind w:left="2880" w:hanging="360"/>
+      </w:pPr>
+      <w:rPr>
+        <w:rFonts w:ascii="Wingdings" w:hAnsi="Wingdings" w:hint="default"/>
+        <w:sz w:val="20"/>
+      </w:rPr>
+    </w:lvl>
+    <w:lvl w:ilvl="4" w:tentative="1">
+      <w:start w:val="1"/>
+      <w:numFmt w:val="bullet"/>
+      <w:lvlText w:val=""/>
+      <w:lvlJc w:val="left"/>
+      <w:pPr>
+        <w:tabs>
+          <w:tab w:val="num" w:pos="3600"/>
+        </w:tabs>
+        <w:ind w:left="3600" w:hanging="360"/>
+      </w:pPr>
+      <w:rPr>
+        <w:rFonts w:ascii="Wingdings" w:hAnsi="Wingdings" w:hint="default"/>
+        <w:sz w:val="20"/>
+      </w:rPr>
+    </w:lvl>
+    <w:lvl w:ilvl="5" w:tentative="1">
+      <w:start w:val="1"/>
+      <w:numFmt w:val="bullet"/>
+      <w:lvlText w:val=""/>
+      <w:lvlJc w:val="left"/>
+      <w:pPr>
+        <w:tabs>
+          <w:tab w:val="num" w:pos="4320"/>
+        </w:tabs>
+        <w:ind w:left="4320" w:hanging="360"/>
+      </w:pPr>
+      <w:rPr>
+        <w:rFonts w:ascii="Wingdings" w:hAnsi="Wingdings" w:hint="default"/>
+        <w:sz w:val="20"/>
+      </w:rPr>
+    </w:lvl>
+    <w:lvl w:ilvl="6" w:tentative="1">
+      <w:start w:val="1"/>
+      <w:numFmt w:val="bullet"/>
+      <w:lvlText w:val=""/>
+      <w:lvlJc w:val="left"/>
+      <w:pPr>
+        <w:tabs>
+          <w:tab w:val="num" w:pos="5040"/>
+        </w:tabs>
+        <w:ind w:left="5040" w:hanging="360"/>
+      </w:pPr>
+      <w:rPr>
+        <w:rFonts w:ascii="Wingdings" w:hAnsi="Wingdings" w:hint="default"/>
+        <w:sz w:val="20"/>
+      </w:rPr>
+    </w:lvl>
+    <w:lvl w:ilvl="7" w:tentative="1">
+      <w:start w:val="1"/>
+      <w:numFmt w:val="bullet"/>
+      <w:lvlText w:val=""/>
+      <w:lvlJc w:val="left"/>
+      <w:pPr>
+        <w:tabs>
+          <w:tab w:val="num" w:pos="5760"/>
+        </w:tabs>
+        <w:ind w:left="5760" w:hanging="360"/>
+      </w:pPr>
+      <w:rPr>
+        <w:rFonts w:ascii="Wingdings" w:hAnsi="Wingdings" w:hint="default"/>
+        <w:sz w:val="20"/>
+      </w:rPr>
+    </w:lvl>
+    <w:lvl w:ilvl="8" w:tentative="1">
+      <w:start w:val="1"/>
+      <w:numFmt w:val="bullet"/>
+      <w:lvlText w:val=""/>
+      <w:lvlJc w:val="left"/>
+      <w:pPr>
+        <w:tabs>
+          <w:tab w:val="num" w:pos="6480"/>
+        </w:tabs>
+        <w:ind w:left="6480" w:hanging="360"/>
+      </w:pPr>
+      <w:rPr>
+        <w:rFonts w:ascii="Wingdings" w:hAnsi="Wingdings" w:hint="default"/>
+        <w:sz w:val="20"/>
+      </w:rPr>
+    </w:lvl>
+  </w:abstractNum>
+  <w:abstractNum w:abstractNumId="1" w15:restartNumberingAfterBreak="0">
+    <w:nsid w:val="2E6B7CB7"/>
+    <w:multiLevelType w:val="multilevel"/>
+    <w:tmpl w:val="981C0084"/>
+    <w:lvl w:ilvl="0">
+      <w:start w:val="1"/>
+      <w:numFmt w:val="bullet"/>
+      <w:lvlText w:val=""/>
+      <w:lvlJc w:val="left"/>
+      <w:pPr>
+        <w:tabs>
+          <w:tab w:val="num" w:pos="720"/>
+        </w:tabs>
+        <w:ind w:left="720" w:hanging="360"/>
+      </w:pPr>
+      <w:rPr>
+        <w:rFonts w:ascii="Symbol" w:hAnsi="Symbol" w:hint="default"/>
+        <w:sz w:val="20"/>
+      </w:rPr>
+    </w:lvl>
+    <w:lvl w:ilvl="1" w:tentative="1">
+      <w:start w:val="1"/>
+      <w:numFmt w:val="bullet"/>
+      <w:lvlText w:val="o"/>
+      <w:lvlJc w:val="left"/>
+      <w:pPr>
+        <w:tabs>
+          <w:tab w:val="num" w:pos="1440"/>
+        </w:tabs>
+        <w:ind w:left="1440" w:hanging="360"/>
+      </w:pPr>
+      <w:rPr>
+        <w:rFonts w:ascii="Courier New" w:hAnsi="Courier New" w:hint="default"/>
+        <w:sz w:val="20"/>
+      </w:rPr>
+    </w:lvl>
+    <w:lvl w:ilvl="2" w:tentative="1">
+      <w:start w:val="1"/>
+      <w:numFmt w:val="bullet"/>
+      <w:lvlText w:val=""/>
+      <w:lvlJc w:val="left"/>
+      <w:pPr>
+        <w:tabs>
+          <w:tab w:val="num" w:pos="2160"/>
+        </w:tabs>
+        <w:ind w:left="2160" w:hanging="360"/>
+      </w:pPr>
+      <w:rPr>
+        <w:rFonts w:ascii="Wingdings" w:hAnsi="Wingdings" w:hint="default"/>
+        <w:sz w:val="20"/>
+      </w:rPr>
+    </w:lvl>
+    <w:lvl w:ilvl="3" w:tentative="1">
+      <w:start w:val="1"/>
+      <w:numFmt w:val="bullet"/>
+      <w:lvlText w:val=""/>
+      <w:lvlJc w:val="left"/>
+      <w:pPr>
+        <w:tabs>
+          <w:tab w:val="num" w:pos="2880"/>
+        </w:tabs>
+        <w:ind w:left="2880" w:hanging="360"/>
+      </w:pPr>
+      <w:rPr>
+        <w:rFonts w:ascii="Wingdings" w:hAnsi="Wingdings" w:hint="default"/>
+        <w:sz w:val="20"/>
+      </w:rPr>
+    </w:lvl>
+    <w:lvl w:ilvl="4" w:tentative="1">
+      <w:start w:val="1"/>
+      <w:numFmt w:val="bullet"/>
+      <w:lvlText w:val=""/>
+      <w:lvlJc w:val="left"/>
+      <w:pPr>
+        <w:tabs>
+          <w:tab w:val="num" w:pos="3600"/>
+        </w:tabs>
+        <w:ind w:left="3600" w:hanging="360"/>
+      </w:pPr>
+      <w:rPr>
+        <w:rFonts w:ascii="Wingdings" w:hAnsi="Wingdings" w:hint="default"/>
+        <w:sz w:val="20"/>
+      </w:rPr>
+    </w:lvl>
+    <w:lvl w:ilvl="5" w:tentative="1">
+      <w:start w:val="1"/>
+      <w:numFmt w:val="bullet"/>
+      <w:lvlText w:val=""/>
+      <w:lvlJc w:val="left"/>
+      <w:pPr>
+        <w:tabs>
+          <w:tab w:val="num" w:pos="4320"/>
+        </w:tabs>
+        <w:ind w:left="4320" w:hanging="360"/>
+      </w:pPr>
+      <w:rPr>
+        <w:rFonts w:ascii="Wingdings" w:hAnsi="Wingdings" w:hint="default"/>
+        <w:sz w:val="20"/>
+      </w:rPr>
+    </w:lvl>
+    <w:lvl w:ilvl="6" w:tentative="1">
+      <w:start w:val="1"/>
+      <w:numFmt w:val="bullet"/>
+      <w:lvlText w:val=""/>
+      <w:lvlJc w:val="left"/>
+      <w:pPr>
+        <w:tabs>
+          <w:tab w:val="num" w:pos="5040"/>
+        </w:tabs>
+        <w:ind w:left="5040" w:hanging="360"/>
+      </w:pPr>
+      <w:rPr>
+        <w:rFonts w:ascii="Wingdings" w:hAnsi="Wingdings" w:hint="default"/>
+        <w:sz w:val="20"/>
+      </w:rPr>
+    </w:lvl>
+    <w:lvl w:ilvl="7" w:tentative="1">
+      <w:start w:val="1"/>
+      <w:numFmt w:val="bullet"/>
+      <w:lvlText w:val=""/>
+      <w:lvlJc w:val="left"/>
+      <w:pPr>
+        <w:tabs>
+          <w:tab w:val="num" w:pos="5760"/>
+        </w:tabs>
+        <w:ind w:left="5760" w:hanging="360"/>
+      </w:pPr>
+      <w:rPr>
+        <w:rFonts w:ascii="Wingdings" w:hAnsi="Wingdings" w:hint="default"/>
+        <w:sz w:val="20"/>
+      </w:rPr>
+    </w:lvl>
+    <w:lvl w:ilvl="8" w:tentative="1">
+      <w:start w:val="1"/>
+      <w:numFmt w:val="bullet"/>
+      <w:lvlText w:val=""/>
+      <w:lvlJc w:val="left"/>
+      <w:pPr>
+        <w:tabs>
+          <w:tab w:val="num" w:pos="6480"/>
+        </w:tabs>
+        <w:ind w:left="6480" w:hanging="360"/>
+      </w:pPr>
+      <w:rPr>
+        <w:rFonts w:ascii="Wingdings" w:hAnsi="Wingdings" w:hint="default"/>
+        <w:sz w:val="20"/>
+      </w:rPr>
+    </w:lvl>
+  </w:abstractNum>
+  <w:abstractNum w:abstractNumId="2" w15:restartNumberingAfterBreak="0">
+    <w:nsid w:val="40E01857"/>
+    <w:multiLevelType w:val="multilevel"/>
+    <w:tmpl w:val="F6CEBCFA"/>
+    <w:lvl w:ilvl="0">
+      <w:start w:val="1"/>
+      <w:numFmt w:val="bullet"/>
+      <w:lvlText w:val=""/>
+      <w:lvlJc w:val="left"/>
+      <w:pPr>
+        <w:tabs>
+          <w:tab w:val="num" w:pos="720"/>
+        </w:tabs>
+        <w:ind w:left="720" w:hanging="360"/>
+      </w:pPr>
+      <w:rPr>
+        <w:rFonts w:ascii="Symbol" w:hAnsi="Symbol" w:hint="default"/>
+        <w:sz w:val="20"/>
+      </w:rPr>
+    </w:lvl>
+    <w:lvl w:ilvl="1">
+      <w:start w:val="1"/>
+      <w:numFmt w:val="bullet"/>
+      <w:lvlText w:val="o"/>
+      <w:lvlJc w:val="left"/>
+      <w:pPr>
+        <w:tabs>
+          <w:tab w:val="num" w:pos="1440"/>
+        </w:tabs>
+        <w:ind w:left="1440" w:hanging="360"/>
+      </w:pPr>
+      <w:rPr>
+        <w:rFonts w:ascii="Courier New" w:hAnsi="Courier New" w:hint="default"/>
+        <w:sz w:val="20"/>
+      </w:rPr>
+    </w:lvl>
+    <w:lvl w:ilvl="2" w:tentative="1">
+      <w:start w:val="1"/>
+      <w:numFmt w:val="bullet"/>
+      <w:lvlText w:val=""/>
+      <w:lvlJc w:val="left"/>
+      <w:pPr>
+        <w:tabs>
+          <w:tab w:val="num" w:pos="2160"/>
+        </w:tabs>
+        <w:ind w:left="2160" w:hanging="360"/>
+      </w:pPr>
+      <w:rPr>
+        <w:rFonts w:ascii="Wingdings" w:hAnsi="Wingdings" w:hint="default"/>
+        <w:sz w:val="20"/>
+      </w:rPr>
+    </w:lvl>
+    <w:lvl w:ilvl="3" w:tentative="1">
+      <w:start w:val="1"/>
+      <w:numFmt w:val="bullet"/>
+      <w:lvlText w:val=""/>
+      <w:lvlJc w:val="left"/>
+      <w:pPr>
+        <w:tabs>
+          <w:tab w:val="num" w:pos="2880"/>
+        </w:tabs>
+        <w:ind w:left="2880" w:hanging="360"/>
+      </w:pPr>
+      <w:rPr>
+        <w:rFonts w:ascii="Wingdings" w:hAnsi="Wingdings" w:hint="default"/>
+        <w:sz w:val="20"/>
+      </w:rPr>
+    </w:lvl>
+    <w:lvl w:ilvl="4" w:tentative="1">
+      <w:start w:val="1"/>
+      <w:numFmt w:val="bullet"/>
+      <w:lvlText w:val=""/>
+      <w:lvlJc w:val="left"/>
+      <w:pPr>
+        <w:tabs>
+          <w:tab w:val="num" w:pos="3600"/>
+        </w:tabs>
+        <w:ind w:left="3600" w:hanging="360"/>
+      </w:pPr>
+      <w:rPr>
+        <w:rFonts w:ascii="Wingdings" w:hAnsi="Wingdings" w:hint="default"/>
+        <w:sz w:val="20"/>
+      </w:rPr>
+    </w:lvl>
+    <w:lvl w:ilvl="5" w:tentative="1">
+      <w:start w:val="1"/>
+      <w:numFmt w:val="bullet"/>
+      <w:lvlText w:val=""/>
+      <w:lvlJc w:val="left"/>
+      <w:pPr>
+        <w:tabs>
+          <w:tab w:val="num" w:pos="4320"/>
+        </w:tabs>
+        <w:ind w:left="4320" w:hanging="360"/>
+      </w:pPr>
+      <w:rPr>
+        <w:rFonts w:ascii="Wingdings" w:hAnsi="Wingdings" w:hint="default"/>
+        <w:sz w:val="20"/>
+      </w:rPr>
+    </w:lvl>
+    <w:lvl w:ilvl="6" w:tentative="1">
+      <w:start w:val="1"/>
+      <w:numFmt w:val="bullet"/>
+      <w:lvlText w:val=""/>
+      <w:lvlJc w:val="left"/>
+      <w:pPr>
+        <w:tabs>
+          <w:tab w:val="num" w:pos="5040"/>
+        </w:tabs>
+        <w:ind w:left="5040" w:hanging="360"/>
+      </w:pPr>
+      <w:rPr>
+        <w:rFonts w:ascii="Wingdings" w:hAnsi="Wingdings" w:hint="default"/>
+        <w:sz w:val="20"/>
+      </w:rPr>
+    </w:lvl>
+    <w:lvl w:ilvl="7" w:tentative="1">
+      <w:start w:val="1"/>
+      <w:numFmt w:val="bullet"/>
+      <w:lvlText w:val=""/>
+      <w:lvlJc w:val="left"/>
+      <w:pPr>
+        <w:tabs>
+          <w:tab w:val="num" w:pos="5760"/>
+        </w:tabs>
+        <w:ind w:left="5760" w:hanging="360"/>
+      </w:pPr>
+      <w:rPr>
+        <w:rFonts w:ascii="Wingdings" w:hAnsi="Wingdings" w:hint="default"/>
+        <w:sz w:val="20"/>
+      </w:rPr>
+    </w:lvl>
+    <w:lvl w:ilvl="8" w:tentative="1">
+      <w:start w:val="1"/>
+      <w:numFmt w:val="bullet"/>
+      <w:lvlText w:val=""/>
+      <w:lvlJc w:val="left"/>
+      <w:pPr>
+        <w:tabs>
+          <w:tab w:val="num" w:pos="6480"/>
+        </w:tabs>
+        <w:ind w:left="6480" w:hanging="360"/>
+      </w:pPr>
+      <w:rPr>
+        <w:rFonts w:ascii="Wingdings" w:hAnsi="Wingdings" w:hint="default"/>
+        <w:sz w:val="20"/>
+      </w:rPr>
+    </w:lvl>
+  </w:abstractNum>
+  <w:abstractNum w:abstractNumId="3" w15:restartNumberingAfterBreak="0">
+    <w:nsid w:val="46CF2ACA"/>
+    <w:multiLevelType w:val="multilevel"/>
+    <w:tmpl w:val="956CEA5C"/>
+    <w:lvl w:ilvl="0">
+      <w:start w:val="1"/>
+      <w:numFmt w:val="bullet"/>
+      <w:lvlText w:val=""/>
+      <w:lvlJc w:val="left"/>
+      <w:pPr>
+        <w:tabs>
+          <w:tab w:val="num" w:pos="720"/>
+        </w:tabs>
+        <w:ind w:left="720" w:hanging="360"/>
+      </w:pPr>
+      <w:rPr>
+        <w:rFonts w:ascii="Symbol" w:hAnsi="Symbol" w:hint="default"/>
+        <w:sz w:val="20"/>
+      </w:rPr>
+    </w:lvl>
+    <w:lvl w:ilvl="1" w:tentative="1">
+      <w:start w:val="1"/>
+      <w:numFmt w:val="bullet"/>
+      <w:lvlText w:val="o"/>
+      <w:lvlJc w:val="left"/>
+      <w:pPr>
+        <w:tabs>
+          <w:tab w:val="num" w:pos="1440"/>
+        </w:tabs>
+        <w:ind w:left="1440" w:hanging="360"/>
+      </w:pPr>
+      <w:rPr>
+        <w:rFonts w:ascii="Courier New" w:hAnsi="Courier New" w:hint="default"/>
+        <w:sz w:val="20"/>
+      </w:rPr>
+    </w:lvl>
+    <w:lvl w:ilvl="2" w:tentative="1">
+      <w:start w:val="1"/>
+      <w:numFmt w:val="bullet"/>
+      <w:lvlText w:val=""/>
+      <w:lvlJc w:val="left"/>
+      <w:pPr>
+        <w:tabs>
+          <w:tab w:val="num" w:pos="2160"/>
+        </w:tabs>
+        <w:ind w:left="2160" w:hanging="360"/>
+      </w:pPr>
+      <w:rPr>
+        <w:rFonts w:ascii="Wingdings" w:hAnsi="Wingdings" w:hint="default"/>
+        <w:sz w:val="20"/>
+      </w:rPr>
+    </w:lvl>
+    <w:lvl w:ilvl="3" w:tentative="1">
+      <w:start w:val="1"/>
+      <w:numFmt w:val="bullet"/>
+      <w:lvlText w:val=""/>
+      <w:lvlJc w:val="left"/>
+      <w:pPr>
+        <w:tabs>
+          <w:tab w:val="num" w:pos="2880"/>
+        </w:tabs>
+        <w:ind w:left="2880" w:hanging="360"/>
+      </w:pPr>
+      <w:rPr>
+        <w:rFonts w:ascii="Wingdings" w:hAnsi="Wingdings" w:hint="default"/>
+        <w:sz w:val="20"/>
+      </w:rPr>
+    </w:lvl>
+    <w:lvl w:ilvl="4" w:tentative="1">
+      <w:start w:val="1"/>
+      <w:numFmt w:val="bullet"/>
+      <w:lvlText w:val=""/>
+      <w:lvlJc w:val="left"/>
+      <w:pPr>
+        <w:tabs>
+          <w:tab w:val="num" w:pos="3600"/>
+        </w:tabs>
+        <w:ind w:left="3600" w:hanging="360"/>
+      </w:pPr>
+      <w:rPr>
+        <w:rFonts w:ascii="Wingdings" w:hAnsi="Wingdings" w:hint="default"/>
+        <w:sz w:val="20"/>
+      </w:rPr>
+    </w:lvl>
+    <w:lvl w:ilvl="5" w:tentative="1">
+      <w:start w:val="1"/>
+      <w:numFmt w:val="bullet"/>
+      <w:lvlText w:val=""/>
+      <w:lvlJc w:val="left"/>
+      <w:pPr>
+        <w:tabs>
+          <w:tab w:val="num" w:pos="4320"/>
+        </w:tabs>
+        <w:ind w:left="4320" w:hanging="360"/>
+      </w:pPr>
+      <w:rPr>
+        <w:rFonts w:ascii="Wingdings" w:hAnsi="Wingdings" w:hint="default"/>
+        <w:sz w:val="20"/>
+      </w:rPr>
+    </w:lvl>
+    <w:lvl w:ilvl="6" w:tentative="1">
+      <w:start w:val="1"/>
+      <w:numFmt w:val="bullet"/>
+      <w:lvlText w:val=""/>
+      <w:lvlJc w:val="left"/>
+      <w:pPr>
+        <w:tabs>
+          <w:tab w:val="num" w:pos="5040"/>
+        </w:tabs>
+        <w:ind w:left="5040" w:hanging="360"/>
+      </w:pPr>
+      <w:rPr>
+        <w:rFonts w:ascii="Wingdings" w:hAnsi="Wingdings" w:hint="default"/>
+        <w:sz w:val="20"/>
+      </w:rPr>
+    </w:lvl>
+    <w:lvl w:ilvl="7" w:tentative="1">
+      <w:start w:val="1"/>
+      <w:numFmt w:val="bullet"/>
+      <w:lvlText w:val=""/>
+      <w:lvlJc w:val="left"/>
+      <w:pPr>
+        <w:tabs>
+          <w:tab w:val="num" w:pos="5760"/>
+        </w:tabs>
+        <w:ind w:left="5760" w:hanging="360"/>
+      </w:pPr>
+      <w:rPr>
+        <w:rFonts w:ascii="Wingdings" w:hAnsi="Wingdings" w:hint="default"/>
+        <w:sz w:val="20"/>
+      </w:rPr>
+    </w:lvl>
+    <w:lvl w:ilvl="8" w:tentative="1">
+      <w:start w:val="1"/>
+      <w:numFmt w:val="bullet"/>
+      <w:lvlText w:val=""/>
+      <w:lvlJc w:val="left"/>
+      <w:pPr>
+        <w:tabs>
+          <w:tab w:val="num" w:pos="6480"/>
+        </w:tabs>
+        <w:ind w:left="6480" w:hanging="360"/>
+      </w:pPr>
+      <w:rPr>
+        <w:rFonts w:ascii="Wingdings" w:hAnsi="Wingdings" w:hint="default"/>
+        <w:sz w:val="20"/>
+      </w:rPr>
+    </w:lvl>
+  </w:abstractNum>
+  <w:abstractNum w:abstractNumId="4" w15:restartNumberingAfterBreak="0">
+    <w:nsid w:val="4FD15504"/>
+    <w:multiLevelType w:val="multilevel"/>
+    <w:tmpl w:val="78362D94"/>
+    <w:lvl w:ilvl="0">
+      <w:start w:val="1"/>
+      <w:numFmt w:val="bullet"/>
+      <w:lvlText w:val=""/>
+      <w:lvlJc w:val="left"/>
+      <w:pPr>
+        <w:tabs>
+          <w:tab w:val="num" w:pos="720"/>
+        </w:tabs>
+        <w:ind w:left="720" w:hanging="360"/>
+      </w:pPr>
+      <w:rPr>
+        <w:rFonts w:ascii="Symbol" w:hAnsi="Symbol" w:hint="default"/>
+        <w:sz w:val="20"/>
+      </w:rPr>
+    </w:lvl>
+    <w:lvl w:ilvl="1" w:tentative="1">
+      <w:start w:val="1"/>
+      <w:numFmt w:val="bullet"/>
+      <w:lvlText w:val="o"/>
+      <w:lvlJc w:val="left"/>
+      <w:pPr>
+        <w:tabs>
+          <w:tab w:val="num" w:pos="1440"/>
+        </w:tabs>
+        <w:ind w:left="1440" w:hanging="360"/>
+      </w:pPr>
+      <w:rPr>
+        <w:rFonts w:ascii="Courier New" w:hAnsi="Courier New" w:hint="default"/>
+        <w:sz w:val="20"/>
+      </w:rPr>
+    </w:lvl>
+    <w:lvl w:ilvl="2" w:tentative="1">
+      <w:start w:val="1"/>
+      <w:numFmt w:val="bullet"/>
+      <w:lvlText w:val=""/>
+      <w:lvlJc w:val="left"/>
+      <w:pPr>
+        <w:tabs>
+          <w:tab w:val="num" w:pos="2160"/>
+        </w:tabs>
+        <w:ind w:left="2160" w:hanging="360"/>
+      </w:pPr>
+      <w:rPr>
+        <w:rFonts w:ascii="Wingdings" w:hAnsi="Wingdings" w:hint="default"/>
+        <w:sz w:val="20"/>
+      </w:rPr>
+    </w:lvl>
+    <w:lvl w:ilvl="3" w:tentative="1">
+      <w:start w:val="1"/>
+      <w:numFmt w:val="bullet"/>
+      <w:lvlText w:val=""/>
+      <w:lvlJc w:val="left"/>
+      <w:pPr>
+        <w:tabs>
+          <w:tab w:val="num" w:pos="2880"/>
+        </w:tabs>
+        <w:ind w:left="2880" w:hanging="360"/>
+      </w:pPr>
+      <w:rPr>
+        <w:rFonts w:ascii="Wingdings" w:hAnsi="Wingdings" w:hint="default"/>
+        <w:sz w:val="20"/>
+      </w:rPr>
+    </w:lvl>
+    <w:lvl w:ilvl="4" w:tentative="1">
+      <w:start w:val="1"/>
+      <w:numFmt w:val="bullet"/>
+      <w:lvlText w:val=""/>
+      <w:lvlJc w:val="left"/>
+      <w:pPr>
+        <w:tabs>
+          <w:tab w:val="num" w:pos="3600"/>
+        </w:tabs>
+        <w:ind w:left="3600" w:hanging="360"/>
+      </w:pPr>
+      <w:rPr>
+        <w:rFonts w:ascii="Wingdings" w:hAnsi="Wingdings" w:hint="default"/>
+        <w:sz w:val="20"/>
+      </w:rPr>
+    </w:lvl>
+    <w:lvl w:ilvl="5" w:tentative="1">
+      <w:start w:val="1"/>
+      <w:numFmt w:val="bullet"/>
+      <w:lvlText w:val=""/>
+      <w:lvlJc w:val="left"/>
+      <w:pPr>
+        <w:tabs>
+          <w:tab w:val="num" w:pos="4320"/>
+        </w:tabs>
+        <w:ind w:left="4320" w:hanging="360"/>
+      </w:pPr>
+      <w:rPr>
+        <w:rFonts w:ascii="Wingdings" w:hAnsi="Wingdings" w:hint="default"/>
+        <w:sz w:val="20"/>
+      </w:rPr>
+    </w:lvl>
+    <w:lvl w:ilvl="6" w:tentative="1">
+      <w:start w:val="1"/>
+      <w:numFmt w:val="bullet"/>
+      <w:lvlText w:val=""/>
+      <w:lvlJc w:val="left"/>
+      <w:pPr>
+        <w:tabs>
+          <w:tab w:val="num" w:pos="5040"/>
+        </w:tabs>
+        <w:ind w:left="5040" w:hanging="360"/>
+      </w:pPr>
+      <w:rPr>
+        <w:rFonts w:ascii="Wingdings" w:hAnsi="Wingdings" w:hint="default"/>
+        <w:sz w:val="20"/>
+      </w:rPr>
+    </w:lvl>
+    <w:lvl w:ilvl="7" w:tentative="1">
+      <w:start w:val="1"/>
+      <w:numFmt w:val="bullet"/>
+      <w:lvlText w:val=""/>
+      <w:lvlJc w:val="left"/>
+      <w:pPr>
+        <w:tabs>
+          <w:tab w:val="num" w:pos="5760"/>
+        </w:tabs>
+        <w:ind w:left="5760" w:hanging="360"/>
+      </w:pPr>
+      <w:rPr>
+        <w:rFonts w:ascii="Wingdings" w:hAnsi="Wingdings" w:hint="default"/>
+        <w:sz w:val="20"/>
+      </w:rPr>
+    </w:lvl>
+    <w:lvl w:ilvl="8" w:tentative="1">
+      <w:start w:val="1"/>
+      <w:numFmt w:val="bullet"/>
+      <w:lvlText w:val=""/>
+      <w:lvlJc w:val="left"/>
+      <w:pPr>
+        <w:tabs>
+          <w:tab w:val="num" w:pos="6480"/>
+        </w:tabs>
+        <w:ind w:left="6480" w:hanging="360"/>
+      </w:pPr>
+      <w:rPr>
+        <w:rFonts w:ascii="Wingdings" w:hAnsi="Wingdings" w:hint="default"/>
+        <w:sz w:val="20"/>
+      </w:rPr>
+    </w:lvl>
+  </w:abstractNum>
+  <w:abstractNum w:abstractNumId="5" w15:restartNumberingAfterBreak="0">
+    <w:nsid w:val="5C224926"/>
+    <w:multiLevelType w:val="multilevel"/>
+    <w:tmpl w:val="0758107E"/>
+    <w:lvl w:ilvl="0">
+      <w:start w:val="1"/>
+      <w:numFmt w:val="bullet"/>
+      <w:lvlText w:val=""/>
+      <w:lvlJc w:val="left"/>
+      <w:pPr>
+        <w:tabs>
+          <w:tab w:val="num" w:pos="720"/>
+        </w:tabs>
+        <w:ind w:left="720" w:hanging="360"/>
+      </w:pPr>
+      <w:rPr>
+        <w:rFonts w:ascii="Symbol" w:hAnsi="Symbol" w:hint="default"/>
+        <w:sz w:val="20"/>
+      </w:rPr>
+    </w:lvl>
+    <w:lvl w:ilvl="1">
+      <w:start w:val="1"/>
+      <w:numFmt w:val="bullet"/>
+      <w:lvlText w:val="o"/>
+      <w:lvlJc w:val="left"/>
+      <w:pPr>
+        <w:tabs>
+          <w:tab w:val="num" w:pos="1440"/>
+        </w:tabs>
+        <w:ind w:left="1440" w:hanging="360"/>
+      </w:pPr>
+      <w:rPr>
+        <w:rFonts w:ascii="Courier New" w:hAnsi="Courier New" w:hint="default"/>
+        <w:sz w:val="20"/>
+      </w:rPr>
+    </w:lvl>
+    <w:lvl w:ilvl="2" w:tentative="1">
+      <w:start w:val="1"/>
+      <w:numFmt w:val="bullet"/>
+      <w:lvlText w:val=""/>
+      <w:lvlJc w:val="left"/>
+      <w:pPr>
+        <w:tabs>
+          <w:tab w:val="num" w:pos="2160"/>
+        </w:tabs>
+        <w:ind w:left="2160" w:hanging="360"/>
+      </w:pPr>
+      <w:rPr>
+        <w:rFonts w:ascii="Wingdings" w:hAnsi="Wingdings" w:hint="default"/>
+        <w:sz w:val="20"/>
+      </w:rPr>
+    </w:lvl>
+    <w:lvl w:ilvl="3" w:tentative="1">
+      <w:start w:val="1"/>
+      <w:numFmt w:val="bullet"/>
+      <w:lvlText w:val=""/>
+      <w:lvlJc w:val="left"/>
+      <w:pPr>
+        <w:tabs>
+          <w:tab w:val="num" w:pos="2880"/>
+        </w:tabs>
+        <w:ind w:left="2880" w:hanging="360"/>
+      </w:pPr>
+      <w:rPr>
+        <w:rFonts w:ascii="Wingdings" w:hAnsi="Wingdings" w:hint="default"/>
+        <w:sz w:val="20"/>
+      </w:rPr>
+    </w:lvl>
+    <w:lvl w:ilvl="4" w:tentative="1">
+      <w:start w:val="1"/>
+      <w:numFmt w:val="bullet"/>
+      <w:lvlText w:val=""/>
+      <w:lvlJc w:val="left"/>
+      <w:pPr>
+        <w:tabs>
+          <w:tab w:val="num" w:pos="3600"/>
+        </w:tabs>
+        <w:ind w:left="3600" w:hanging="360"/>
+      </w:pPr>
+      <w:rPr>
+        <w:rFonts w:ascii="Wingdings" w:hAnsi="Wingdings" w:hint="default"/>
+        <w:sz w:val="20"/>
+      </w:rPr>
+    </w:lvl>
+    <w:lvl w:ilvl="5" w:tentative="1">
+      <w:start w:val="1"/>
+      <w:numFmt w:val="bullet"/>
+      <w:lvlText w:val=""/>
+      <w:lvlJc w:val="left"/>
+      <w:pPr>
+        <w:tabs>
+          <w:tab w:val="num" w:pos="4320"/>
+        </w:tabs>
+        <w:ind w:left="4320" w:hanging="360"/>
+      </w:pPr>
+      <w:rPr>
+        <w:rFonts w:ascii="Wingdings" w:hAnsi="Wingdings" w:hint="default"/>
+        <w:sz w:val="20"/>
+      </w:rPr>
+    </w:lvl>
+    <w:lvl w:ilvl="6" w:tentative="1">
+      <w:start w:val="1"/>
+      <w:numFmt w:val="bullet"/>
+      <w:lvlText w:val=""/>
+      <w:lvlJc w:val="left"/>
+      <w:pPr>
+        <w:tabs>
+          <w:tab w:val="num" w:pos="5040"/>
+        </w:tabs>
+        <w:ind w:left="5040" w:hanging="360"/>
+      </w:pPr>
+      <w:rPr>
+        <w:rFonts w:ascii="Wingdings" w:hAnsi="Wingdings" w:hint="default"/>
+        <w:sz w:val="20"/>
+      </w:rPr>
+    </w:lvl>
+    <w:lvl w:ilvl="7" w:tentative="1">
+      <w:start w:val="1"/>
+      <w:numFmt w:val="bullet"/>
+      <w:lvlText w:val=""/>
+      <w:lvlJc w:val="left"/>
+      <w:pPr>
+        <w:tabs>
+          <w:tab w:val="num" w:pos="5760"/>
+        </w:tabs>
+        <w:ind w:left="5760" w:hanging="360"/>
+      </w:pPr>
+      <w:rPr>
+        <w:rFonts w:ascii="Wingdings" w:hAnsi="Wingdings" w:hint="default"/>
+        <w:sz w:val="20"/>
+      </w:rPr>
+    </w:lvl>
+    <w:lvl w:ilvl="8" w:tentative="1">
+      <w:start w:val="1"/>
+      <w:numFmt w:val="bullet"/>
+      <w:lvlText w:val=""/>
+      <w:lvlJc w:val="left"/>
+      <w:pPr>
+        <w:tabs>
+          <w:tab w:val="num" w:pos="6480"/>
+        </w:tabs>
+        <w:ind w:left="6480" w:hanging="360"/>
+      </w:pPr>
+      <w:rPr>
+        <w:rFonts w:ascii="Wingdings" w:hAnsi="Wingdings" w:hint="default"/>
+        <w:sz w:val="20"/>
+      </w:rPr>
+    </w:lvl>
+  </w:abstractNum>
+  <w:abstractNum w:abstractNumId="6" w15:restartNumberingAfterBreak="0">
+    <w:nsid w:val="61845B27"/>
+    <w:multiLevelType w:val="multilevel"/>
+    <w:tmpl w:val="7D7460B4"/>
+    <w:lvl w:ilvl="0">
+      <w:start w:val="1"/>
+      <w:numFmt w:val="bullet"/>
+      <w:lvlText w:val=""/>
+      <w:lvlJc w:val="left"/>
+      <w:pPr>
+        <w:tabs>
+          <w:tab w:val="num" w:pos="720"/>
+        </w:tabs>
+        <w:ind w:left="720" w:hanging="360"/>
+      </w:pPr>
+      <w:rPr>
+        <w:rFonts w:ascii="Symbol" w:hAnsi="Symbol" w:hint="default"/>
+        <w:sz w:val="20"/>
+      </w:rPr>
+    </w:lvl>
+    <w:lvl w:ilvl="1" w:tentative="1">
+      <w:start w:val="1"/>
+      <w:numFmt w:val="bullet"/>
+      <w:lvlText w:val="o"/>
+      <w:lvlJc w:val="left"/>
+      <w:pPr>
+        <w:tabs>
+          <w:tab w:val="num" w:pos="1440"/>
+        </w:tabs>
+        <w:ind w:left="1440" w:hanging="360"/>
+      </w:pPr>
+      <w:rPr>
+        <w:rFonts w:ascii="Courier New" w:hAnsi="Courier New" w:hint="default"/>
+        <w:sz w:val="20"/>
+      </w:rPr>
+    </w:lvl>
+    <w:lvl w:ilvl="2" w:tentative="1">
+      <w:start w:val="1"/>
+      <w:numFmt w:val="bullet"/>
+      <w:lvlText w:val=""/>
+      <w:lvlJc w:val="left"/>
+      <w:pPr>
+        <w:tabs>
+          <w:tab w:val="num" w:pos="2160"/>
+        </w:tabs>
+        <w:ind w:left="2160" w:hanging="360"/>
+      </w:pPr>
+      <w:rPr>
+        <w:rFonts w:ascii="Wingdings" w:hAnsi="Wingdings" w:hint="default"/>
+        <w:sz w:val="20"/>
+      </w:rPr>
+    </w:lvl>
+    <w:lvl w:ilvl="3" w:tentative="1">
+      <w:start w:val="1"/>
+      <w:numFmt w:val="bullet"/>
+      <w:lvlText w:val=""/>
+      <w:lvlJc w:val="left"/>
+      <w:pPr>
+        <w:tabs>
+          <w:tab w:val="num" w:pos="2880"/>
+        </w:tabs>
+        <w:ind w:left="2880" w:hanging="360"/>
+      </w:pPr>
+      <w:rPr>
+        <w:rFonts w:ascii="Wingdings" w:hAnsi="Wingdings" w:hint="default"/>
+        <w:sz w:val="20"/>
+      </w:rPr>
+    </w:lvl>
+    <w:lvl w:ilvl="4" w:tentative="1">
+      <w:start w:val="1"/>
+      <w:numFmt w:val="bullet"/>
+      <w:lvlText w:val=""/>
+      <w:lvlJc w:val="left"/>
+      <w:pPr>
+        <w:tabs>
+          <w:tab w:val="num" w:pos="3600"/>
+        </w:tabs>
+        <w:ind w:left="3600" w:hanging="360"/>
+      </w:pPr>
+      <w:rPr>
+        <w:rFonts w:ascii="Wingdings" w:hAnsi="Wingdings" w:hint="default"/>
+        <w:sz w:val="20"/>
+      </w:rPr>
+    </w:lvl>
+    <w:lvl w:ilvl="5" w:tentative="1">
+      <w:start w:val="1"/>
+      <w:numFmt w:val="bullet"/>
+      <w:lvlText w:val=""/>
+      <w:lvlJc w:val="left"/>
+      <w:pPr>
+        <w:tabs>
+          <w:tab w:val="num" w:pos="4320"/>
+        </w:tabs>
+        <w:ind w:left="4320" w:hanging="360"/>
+      </w:pPr>
+      <w:rPr>
+        <w:rFonts w:ascii="Wingdings" w:hAnsi="Wingdings" w:hint="default"/>
+        <w:sz w:val="20"/>
+      </w:rPr>
+    </w:lvl>
+    <w:lvl w:ilvl="6" w:tentative="1">
+      <w:start w:val="1"/>
+      <w:numFmt w:val="bullet"/>
+      <w:lvlText w:val=""/>
+      <w:lvlJc w:val="left"/>
+      <w:pPr>
+        <w:tabs>
+          <w:tab w:val="num" w:pos="5040"/>
+        </w:tabs>
+        <w:ind w:left="5040" w:hanging="360"/>
+      </w:pPr>
+      <w:rPr>
+        <w:rFonts w:ascii="Wingdings" w:hAnsi="Wingdings" w:hint="default"/>
+        <w:sz w:val="20"/>
+      </w:rPr>
+    </w:lvl>
+    <w:lvl w:ilvl="7" w:tentative="1">
+      <w:start w:val="1"/>
+      <w:numFmt w:val="bullet"/>
+      <w:lvlText w:val=""/>
+      <w:lvlJc w:val="left"/>
+      <w:pPr>
+        <w:tabs>
+          <w:tab w:val="num" w:pos="5760"/>
+        </w:tabs>
+        <w:ind w:left="5760" w:hanging="360"/>
+      </w:pPr>
+      <w:rPr>
+        <w:rFonts w:ascii="Wingdings" w:hAnsi="Wingdings" w:hint="default"/>
+        <w:sz w:val="20"/>
+      </w:rPr>
+    </w:lvl>
+    <w:lvl w:ilvl="8" w:tentative="1">
+      <w:start w:val="1"/>
+      <w:numFmt w:val="bullet"/>
+      <w:lvlText w:val=""/>
+      <w:lvlJc w:val="left"/>
+      <w:pPr>
+        <w:tabs>
+          <w:tab w:val="num" w:pos="6480"/>
+        </w:tabs>
+        <w:ind w:left="6480" w:hanging="360"/>
+      </w:pPr>
+      <w:rPr>
+        <w:rFonts w:ascii="Wingdings" w:hAnsi="Wingdings" w:hint="default"/>
+        <w:sz w:val="20"/>
+      </w:rPr>
+    </w:lvl>
+  </w:abstractNum>
+  <w:abstractNum w:abstractNumId="7" w15:restartNumberingAfterBreak="0">
+    <w:nsid w:val="74BE7574"/>
+    <w:multiLevelType w:val="multilevel"/>
+    <w:tmpl w:val="8EA00A10"/>
+    <w:lvl w:ilvl="0">
+      <w:start w:val="1"/>
+      <w:numFmt w:val="bullet"/>
+      <w:lvlText w:val=""/>
+      <w:lvlJc w:val="left"/>
+      <w:pPr>
+        <w:tabs>
+          <w:tab w:val="num" w:pos="720"/>
+        </w:tabs>
+        <w:ind w:left="720" w:hanging="360"/>
+      </w:pPr>
+      <w:rPr>
+        <w:rFonts w:ascii="Symbol" w:hAnsi="Symbol" w:hint="default"/>
+        <w:sz w:val="20"/>
+      </w:rPr>
+    </w:lvl>
+    <w:lvl w:ilvl="1" w:tentative="1">
+      <w:start w:val="1"/>
+      <w:numFmt w:val="bullet"/>
+      <w:lvlText w:val="o"/>
+      <w:lvlJc w:val="left"/>
+      <w:pPr>
+        <w:tabs>
+          <w:tab w:val="num" w:pos="1440"/>
+        </w:tabs>
+        <w:ind w:left="1440" w:hanging="360"/>
+      </w:pPr>
+      <w:rPr>
+        <w:rFonts w:ascii="Courier New" w:hAnsi="Courier New" w:hint="default"/>
+        <w:sz w:val="20"/>
+      </w:rPr>
+    </w:lvl>
+    <w:lvl w:ilvl="2" w:tentative="1">
+      <w:start w:val="1"/>
+      <w:numFmt w:val="bullet"/>
+      <w:lvlText w:val=""/>
+      <w:lvlJc w:val="left"/>
+      <w:pPr>
+        <w:tabs>
+          <w:tab w:val="num" w:pos="2160"/>
+        </w:tabs>
+        <w:ind w:left="2160" w:hanging="360"/>
+      </w:pPr>
+      <w:rPr>
+        <w:rFonts w:ascii="Wingdings" w:hAnsi="Wingdings" w:hint="default"/>
+        <w:sz w:val="20"/>
+      </w:rPr>
+    </w:lvl>
+    <w:lvl w:ilvl="3" w:tentative="1">
+      <w:start w:val="1"/>
+      <w:numFmt w:val="bullet"/>
+      <w:lvlText w:val=""/>
+      <w:lvlJc w:val="left"/>
+      <w:pPr>
+        <w:tabs>
+          <w:tab w:val="num" w:pos="2880"/>
+        </w:tabs>
+        <w:ind w:left="2880" w:hanging="360"/>
+      </w:pPr>
+      <w:rPr>
+        <w:rFonts w:ascii="Wingdings" w:hAnsi="Wingdings" w:hint="default"/>
+        <w:sz w:val="20"/>
+      </w:rPr>
+    </w:lvl>
+    <w:lvl w:ilvl="4" w:tentative="1">
+      <w:start w:val="1"/>
+      <w:numFmt w:val="bullet"/>
+      <w:lvlText w:val=""/>
+      <w:lvlJc w:val="left"/>
+      <w:pPr>
+        <w:tabs>
+          <w:tab w:val="num" w:pos="3600"/>
+        </w:tabs>
+        <w:ind w:left="3600" w:hanging="360"/>
+      </w:pPr>
+      <w:rPr>
+        <w:rFonts w:ascii="Wingdings" w:hAnsi="Wingdings" w:hint="default"/>
+        <w:sz w:val="20"/>
+      </w:rPr>
+    </w:lvl>
+    <w:lvl w:ilvl="5" w:tentative="1">
+      <w:start w:val="1"/>
+      <w:numFmt w:val="bullet"/>
+      <w:lvlText w:val=""/>
+      <w:lvlJc w:val="left"/>
+      <w:pPr>
+        <w:tabs>
+          <w:tab w:val="num" w:pos="4320"/>
+        </w:tabs>
+        <w:ind w:left="4320" w:hanging="360"/>
+      </w:pPr>
+      <w:rPr>
+        <w:rFonts w:ascii="Wingdings" w:hAnsi="Wingdings" w:hint="default"/>
+        <w:sz w:val="20"/>
+      </w:rPr>
+    </w:lvl>
+    <w:lvl w:ilvl="6" w:tentative="1">
+      <w:start w:val="1"/>
+      <w:numFmt w:val="bullet"/>
+      <w:lvlText w:val=""/>
+      <w:lvlJc w:val="left"/>
+      <w:pPr>
+        <w:tabs>
+          <w:tab w:val="num" w:pos="5040"/>
+        </w:tabs>
+        <w:ind w:left="5040" w:hanging="360"/>
+      </w:pPr>
+      <w:rPr>
+        <w:rFonts w:ascii="Wingdings" w:hAnsi="Wingdings" w:hint="default"/>
+        <w:sz w:val="20"/>
+      </w:rPr>
+    </w:lvl>
+    <w:lvl w:ilvl="7" w:tentative="1">
+      <w:start w:val="1"/>
+      <w:numFmt w:val="bullet"/>
+      <w:lvlText w:val=""/>
+      <w:lvlJc w:val="left"/>
+      <w:pPr>
+        <w:tabs>
+          <w:tab w:val="num" w:pos="5760"/>
+        </w:tabs>
+        <w:ind w:left="5760" w:hanging="360"/>
+      </w:pPr>
+      <w:rPr>
+        <w:rFonts w:ascii="Wingdings" w:hAnsi="Wingdings" w:hint="default"/>
+        <w:sz w:val="20"/>
+      </w:rPr>
+    </w:lvl>
+    <w:lvl w:ilvl="8" w:tentative="1">
+      <w:start w:val="1"/>
+      <w:numFmt w:val="bullet"/>
+      <w:lvlText w:val=""/>
+      <w:lvlJc w:val="left"/>
+      <w:pPr>
+        <w:tabs>
+          <w:tab w:val="num" w:pos="6480"/>
+        </w:tabs>
+        <w:ind w:left="6480" w:hanging="360"/>
+      </w:pPr>
+      <w:rPr>
+        <w:rFonts w:ascii="Wingdings" w:hAnsi="Wingdings" w:hint="default"/>
+        <w:sz w:val="20"/>
+      </w:rPr>
+    </w:lvl>
+  </w:abstractNum>
+  <w:abstractNum w:abstractNumId="8" w15:restartNumberingAfterBreak="0">
+    <w:nsid w:val="75A17884"/>
+    <w:multiLevelType w:val="hybridMultilevel"/>
+    <w:tmpl w:val="1290655A"/>
+    <w:lvl w:ilvl="0" w:tplc="1AB29EBC">
+      <w:start w:val="1"/>
+      <w:numFmt w:val="lowerRoman"/>
+      <w:lvlText w:val="%1."/>
+      <w:lvlJc w:val="left"/>
+      <w:pPr>
+        <w:ind w:left="1080" w:hanging="720"/>
+      </w:pPr>
+      <w:rPr>
+        <w:rFonts w:hint="default"/>
+      </w:rPr>
+    </w:lvl>
+    <w:lvl w:ilvl="1" w:tplc="04100019" w:tentative="1">
+      <w:start w:val="1"/>
+      <w:numFmt w:val="lowerLetter"/>
+      <w:lvlText w:val="%2."/>
+      <w:lvlJc w:val="left"/>
+      <w:pPr>
+        <w:ind w:left="1440" w:hanging="360"/>
+      </w:pPr>
+    </w:lvl>
+    <w:lvl w:ilvl="2" w:tplc="0410001B" w:tentative="1">
+      <w:start w:val="1"/>
+      <w:numFmt w:val="lowerRoman"/>
+      <w:lvlText w:val="%3."/>
+      <w:lvlJc w:val="right"/>
+      <w:pPr>
+        <w:ind w:left="2160" w:hanging="180"/>
+      </w:pPr>
+    </w:lvl>
+    <w:lvl w:ilvl="3" w:tplc="0410000F" w:tentative="1">
+      <w:start w:val="1"/>
+      <w:numFmt w:val="decimal"/>
+      <w:lvlText w:val="%4."/>
+      <w:lvlJc w:val="left"/>
+      <w:pPr>
+        <w:ind w:left="2880" w:hanging="360"/>
+      </w:pPr>
+    </w:lvl>
+    <w:lvl w:ilvl="4" w:tplc="04100019" w:tentative="1">
+      <w:start w:val="1"/>
+      <w:numFmt w:val="lowerLetter"/>
+      <w:lvlText w:val="%5."/>
+      <w:lvlJc w:val="left"/>
+      <w:pPr>
+        <w:ind w:left="3600" w:hanging="360"/>
+      </w:pPr>
+    </w:lvl>
+    <w:lvl w:ilvl="5" w:tplc="0410001B" w:tentative="1">
+      <w:start w:val="1"/>
+      <w:numFmt w:val="lowerRoman"/>
+      <w:lvlText w:val="%6."/>
+      <w:lvlJc w:val="right"/>
+      <w:pPr>
+        <w:ind w:left="4320" w:hanging="180"/>
+      </w:pPr>
+    </w:lvl>
+    <w:lvl w:ilvl="6" w:tplc="0410000F" w:tentative="1">
+      <w:start w:val="1"/>
+      <w:numFmt w:val="decimal"/>
+      <w:lvlText w:val="%7."/>
+      <w:lvlJc w:val="left"/>
+      <w:pPr>
+        <w:ind w:left="5040" w:hanging="360"/>
+      </w:pPr>
+    </w:lvl>
+    <w:lvl w:ilvl="7" w:tplc="04100019" w:tentative="1">
+      <w:start w:val="1"/>
+      <w:numFmt w:val="lowerLetter"/>
+      <w:lvlText w:val="%8."/>
+      <w:lvlJc w:val="left"/>
+      <w:pPr>
+        <w:ind w:left="5760" w:hanging="360"/>
+      </w:pPr>
+    </w:lvl>
+    <w:lvl w:ilvl="8" w:tplc="0410001B" w:tentative="1">
+      <w:start w:val="1"/>
+      <w:numFmt w:val="lowerRoman"/>
+      <w:lvlText w:val="%9."/>
+      <w:lvlJc w:val="right"/>
+      <w:pPr>
+        <w:ind w:left="6480" w:hanging="180"/>
+      </w:pPr>
+    </w:lvl>
+  </w:abstractNum>
+  <w:num w:numId="1" w16cid:durableId="315231295">
+    <w:abstractNumId w:val="8"/>
+  </w:num>
+  <w:num w:numId="2" w16cid:durableId="673068484">
+    <w:abstractNumId w:val="2"/>
+  </w:num>
+  <w:num w:numId="3" w16cid:durableId="965232379">
+    <w:abstractNumId w:val="6"/>
+  </w:num>
+  <w:num w:numId="4" w16cid:durableId="1880703799">
+    <w:abstractNumId w:val="4"/>
+  </w:num>
+  <w:num w:numId="5" w16cid:durableId="897665956">
+    <w:abstractNumId w:val="3"/>
+  </w:num>
+  <w:num w:numId="6" w16cid:durableId="1420787531">
+    <w:abstractNumId w:val="0"/>
+  </w:num>
+  <w:num w:numId="7" w16cid:durableId="224075285">
+    <w:abstractNumId w:val="5"/>
+  </w:num>
+  <w:num w:numId="8" w16cid:durableId="13265386">
+    <w:abstractNumId w:val="1"/>
+  </w:num>
+  <w:num w:numId="9" w16cid:durableId="635722906">
+    <w:abstractNumId w:val="7"/>
+  </w:num>
+</w:numbering>
 </file>
 
 <file path=word/styles.xml><?xml version="1.0" encoding="utf-8"?>
@@ -2045,6 +4042,55 @@
       <w:spacing w:val="5"/>
     </w:rPr>
   </w:style>
+  <w:style w:type="paragraph" w:styleId="NormaleWeb">
+    <w:name w:val="Normal (Web)"/>
+    <w:basedOn w:val="Normale"/>
+    <w:uiPriority w:val="99"/>
+    <w:semiHidden/>
+    <w:unhideWhenUsed/>
+    <w:rsid w:val="009701FA"/>
+    <w:pPr>
+      <w:spacing w:before="100" w:beforeAutospacing="1" w:after="100" w:afterAutospacing="1" w:line="240" w:lineRule="auto"/>
+    </w:pPr>
+    <w:rPr>
+      <w:rFonts w:ascii="Times New Roman" w:eastAsia="Times New Roman" w:hAnsi="Times New Roman" w:cs="Times New Roman"/>
+      <w:kern w:val="0"/>
+      <w:sz w:val="24"/>
+      <w:szCs w:val="24"/>
+      <w:lang w:eastAsia="it-IT"/>
+      <w14:ligatures w14:val="none"/>
+    </w:rPr>
+  </w:style>
+  <w:style w:type="character" w:customStyle="1" w:styleId="katex-mathml">
+    <w:name w:val="katex-mathml"/>
+    <w:basedOn w:val="Carpredefinitoparagrafo"/>
+    <w:rsid w:val="009701FA"/>
+  </w:style>
+  <w:style w:type="character" w:customStyle="1" w:styleId="mord">
+    <w:name w:val="mord"/>
+    <w:basedOn w:val="Carpredefinitoparagrafo"/>
+    <w:rsid w:val="009701FA"/>
+  </w:style>
+  <w:style w:type="character" w:customStyle="1" w:styleId="vlist-s">
+    <w:name w:val="vlist-s"/>
+    <w:basedOn w:val="Carpredefinitoparagrafo"/>
+    <w:rsid w:val="009701FA"/>
+  </w:style>
+  <w:style w:type="character" w:customStyle="1" w:styleId="mopen">
+    <w:name w:val="mopen"/>
+    <w:basedOn w:val="Carpredefinitoparagrafo"/>
+    <w:rsid w:val="009701FA"/>
+  </w:style>
+  <w:style w:type="character" w:customStyle="1" w:styleId="mclose">
+    <w:name w:val="mclose"/>
+    <w:basedOn w:val="Carpredefinitoparagrafo"/>
+    <w:rsid w:val="009701FA"/>
+  </w:style>
+  <w:style w:type="character" w:customStyle="1" w:styleId="mrel">
+    <w:name w:val="mrel"/>
+    <w:basedOn w:val="Carpredefinitoparagrafo"/>
+    <w:rsid w:val="009701FA"/>
+  </w:style>
 </w:styles>
 </file>
 

</xml_diff>